<commit_message>
Fix display on Gui of level 3
</commit_message>
<xml_diff>
--- a/Report.docx
+++ b/Report.docx
@@ -116,6 +116,63 @@
         <w:rPr>
           <w:rFonts w:ascii="Times New Roman" w:hAnsi="Times New Roman" w:cs="Times New Roman"/>
         </w:rPr>
+        <w:t>In this project, we aim to implement intelligent agents who involve in the game called Hide and Seek, using basic searching and optimization techniques. The project consists of 4 different levels and is developed in three weeks. Details of tasks and assignment are listed in section 2.</w:t>
+      </w:r>
+    </w:p>
+    <w:p>
+      <w:pPr>
+        <w:rPr>
+          <w:rFonts w:ascii="Times New Roman" w:hAnsi="Times New Roman" w:cs="Times New Roman"/>
+        </w:rPr>
+      </w:pPr>
+      <w:r>
+        <w:rPr>
+          <w:rFonts w:ascii="Times New Roman" w:hAnsi="Times New Roman" w:cs="Times New Roman"/>
+        </w:rPr>
+        <w:t xml:space="preserve">We develop the project on Python 3, with Tkinter library for graphical illustration. Section 3 and 4 presents the project structure and describes how to launch the program. Basically, we use a different approach for each level. However, their main idea is for the seeker to minimize his path, and the hider to maximize the seeker’s path. </w:t>
+      </w:r>
+      <w:r>
+        <w:rPr>
+          <w:rFonts w:ascii="Times New Roman" w:hAnsi="Times New Roman" w:cs="Times New Roman"/>
+        </w:rPr>
+        <w:t>Due to different specifications for each level, there is a variant in how we approach it. Details of them are described in section 5.</w:t>
+      </w:r>
+    </w:p>
+    <w:p>
+      <w:pPr>
+        <w:rPr>
+          <w:rFonts w:ascii="Times New Roman" w:hAnsi="Times New Roman" w:cs="Times New Roman"/>
+        </w:rPr>
+      </w:pPr>
+      <w:r>
+        <w:rPr>
+          <w:rFonts w:ascii="Times New Roman" w:hAnsi="Times New Roman" w:cs="Times New Roman"/>
+        </w:rPr>
+        <w:t>Moreover, s</w:t>
+      </w:r>
+      <w:r>
+        <w:rPr>
+          <w:rFonts w:ascii="Times New Roman" w:hAnsi="Times New Roman" w:cs="Times New Roman"/>
+        </w:rPr>
+        <w:t xml:space="preserve">everal experiments on different maps for each level are conducted, and the results are </w:t>
+      </w:r>
+      <w:r>
+        <w:rPr>
+          <w:rFonts w:ascii="Times New Roman" w:hAnsi="Times New Roman" w:cs="Times New Roman"/>
+        </w:rPr>
+        <w:t>evaluated in section 6. Section 7 presents our conclusion.</w:t>
+      </w:r>
+    </w:p>
+    <w:p>
+      <w:pPr>
+        <w:rPr>
+          <w:rFonts w:ascii="Times New Roman" w:hAnsi="Times New Roman" w:cs="Times New Roman"/>
+        </w:rPr>
+      </w:pPr>
+      <w:r>
+        <w:rPr>
+          <w:rFonts w:ascii="Times New Roman" w:hAnsi="Times New Roman" w:cs="Times New Roman"/>
+        </w:rPr>
         <w:t>2. Assignment Plan</w:t>
       </w:r>
     </w:p>
@@ -125,6 +182,1833 @@
           <w:rFonts w:ascii="Times New Roman" w:hAnsi="Times New Roman" w:cs="Times New Roman"/>
         </w:rPr>
       </w:pPr>
+      <w:r>
+        <w:rPr>
+          <w:rFonts w:ascii="Times New Roman" w:hAnsi="Times New Roman" w:cs="Times New Roman"/>
+        </w:rPr>
+        <w:t>Table I describes the project plan and team assignment.</w:t>
+      </w:r>
+    </w:p>
+    <w:tbl>
+      <w:tblPr>
+        <w:tblStyle w:val="TableGrid"/>
+        <w:tblW w:w="0" w:type="auto"/>
+        <w:tblLook w:val="04A0" w:firstRow="1" w:lastRow="0" w:firstColumn="1" w:lastColumn="0" w:noHBand="0" w:noVBand="1"/>
+      </w:tblPr>
+      <w:tblGrid>
+        <w:gridCol w:w="4158"/>
+        <w:gridCol w:w="2520"/>
+        <w:gridCol w:w="1440"/>
+        <w:gridCol w:w="1458"/>
+      </w:tblGrid>
+      <w:tr>
+        <w:tc>
+          <w:tcPr>
+            <w:tcW w:w="4158" w:type="dxa"/>
+            <w:shd w:val="clear" w:color="auto" w:fill="DBE5F1" w:themeFill="accent1" w:themeFillTint="33"/>
+          </w:tcPr>
+          <w:p>
+            <w:pPr>
+              <w:rPr>
+                <w:rFonts w:ascii="Times New Roman" w:hAnsi="Times New Roman" w:cs="Times New Roman"/>
+                <w:b/>
+                <w:bCs/>
+              </w:rPr>
+            </w:pPr>
+            <w:r>
+              <w:rPr>
+                <w:rFonts w:ascii="Times New Roman" w:hAnsi="Times New Roman" w:cs="Times New Roman"/>
+                <w:b/>
+                <w:bCs/>
+              </w:rPr>
+              <w:t>Task</w:t>
+            </w:r>
+          </w:p>
+        </w:tc>
+        <w:tc>
+          <w:tcPr>
+            <w:tcW w:w="2520" w:type="dxa"/>
+            <w:shd w:val="clear" w:color="auto" w:fill="DBE5F1" w:themeFill="accent1" w:themeFillTint="33"/>
+          </w:tcPr>
+          <w:p>
+            <w:pPr>
+              <w:rPr>
+                <w:rFonts w:ascii="Times New Roman" w:hAnsi="Times New Roman" w:cs="Times New Roman"/>
+                <w:b/>
+                <w:bCs/>
+              </w:rPr>
+            </w:pPr>
+            <w:r>
+              <w:rPr>
+                <w:rFonts w:ascii="Times New Roman" w:hAnsi="Times New Roman" w:cs="Times New Roman"/>
+                <w:b/>
+                <w:bCs/>
+              </w:rPr>
+              <w:t>Team member</w:t>
+            </w:r>
+          </w:p>
+        </w:tc>
+        <w:tc>
+          <w:tcPr>
+            <w:tcW w:w="1440" w:type="dxa"/>
+            <w:shd w:val="clear" w:color="auto" w:fill="DBE5F1" w:themeFill="accent1" w:themeFillTint="33"/>
+          </w:tcPr>
+          <w:p>
+            <w:pPr>
+              <w:rPr>
+                <w:rFonts w:ascii="Times New Roman" w:hAnsi="Times New Roman" w:cs="Times New Roman"/>
+                <w:b/>
+                <w:bCs/>
+              </w:rPr>
+            </w:pPr>
+            <w:r>
+              <w:rPr>
+                <w:rFonts w:ascii="Times New Roman" w:hAnsi="Times New Roman" w:cs="Times New Roman"/>
+                <w:b/>
+                <w:bCs/>
+              </w:rPr>
+              <w:t>Start</w:t>
+            </w:r>
+          </w:p>
+        </w:tc>
+        <w:tc>
+          <w:tcPr>
+            <w:tcW w:w="1458" w:type="dxa"/>
+            <w:shd w:val="clear" w:color="auto" w:fill="DBE5F1" w:themeFill="accent1" w:themeFillTint="33"/>
+          </w:tcPr>
+          <w:p>
+            <w:pPr>
+              <w:rPr>
+                <w:rFonts w:ascii="Times New Roman" w:hAnsi="Times New Roman" w:cs="Times New Roman"/>
+                <w:b/>
+                <w:bCs/>
+              </w:rPr>
+            </w:pPr>
+            <w:r>
+              <w:rPr>
+                <w:rFonts w:ascii="Times New Roman" w:hAnsi="Times New Roman" w:cs="Times New Roman"/>
+                <w:b/>
+                <w:bCs/>
+              </w:rPr>
+              <w:t>End</w:t>
+            </w:r>
+          </w:p>
+        </w:tc>
+      </w:tr>
+      <w:tr>
+        <w:tc>
+          <w:tcPr>
+            <w:tcW w:w="4158" w:type="dxa"/>
+          </w:tcPr>
+          <w:p>
+            <w:pPr>
+              <w:rPr>
+                <w:rFonts w:ascii="Times New Roman" w:hAnsi="Times New Roman" w:cs="Times New Roman"/>
+              </w:rPr>
+            </w:pPr>
+            <w:r>
+              <w:rPr>
+                <w:rFonts w:ascii="Times New Roman" w:hAnsi="Times New Roman" w:cs="Times New Roman"/>
+              </w:rPr>
+              <w:t>Clarify project requirements</w:t>
+            </w:r>
+          </w:p>
+        </w:tc>
+        <w:tc>
+          <w:tcPr>
+            <w:tcW w:w="2520" w:type="dxa"/>
+          </w:tcPr>
+          <w:p>
+            <w:pPr>
+              <w:rPr>
+                <w:rFonts w:ascii="Times New Roman" w:hAnsi="Times New Roman" w:cs="Times New Roman"/>
+              </w:rPr>
+            </w:pPr>
+            <w:r>
+              <w:rPr>
+                <w:rFonts w:ascii="Times New Roman" w:hAnsi="Times New Roman" w:cs="Times New Roman"/>
+              </w:rPr>
+              <w:t>Tăng Lợi Phát</w:t>
+            </w:r>
+          </w:p>
+        </w:tc>
+        <w:tc>
+          <w:tcPr>
+            <w:tcW w:w="1440" w:type="dxa"/>
+          </w:tcPr>
+          <w:p>
+            <w:pPr>
+              <w:jc w:val="center"/>
+              <w:rPr>
+                <w:rFonts w:ascii="Times New Roman" w:hAnsi="Times New Roman" w:cs="Times New Roman"/>
+              </w:rPr>
+            </w:pPr>
+            <w:r>
+              <w:rPr>
+                <w:rFonts w:ascii="Times New Roman" w:hAnsi="Times New Roman" w:cs="Times New Roman"/>
+              </w:rPr>
+              <w:t>8/11/2020</w:t>
+            </w:r>
+          </w:p>
+        </w:tc>
+        <w:tc>
+          <w:tcPr>
+            <w:tcW w:w="1458" w:type="dxa"/>
+          </w:tcPr>
+          <w:p>
+            <w:pPr>
+              <w:jc w:val="center"/>
+              <w:rPr>
+                <w:rFonts w:ascii="Times New Roman" w:hAnsi="Times New Roman" w:cs="Times New Roman"/>
+              </w:rPr>
+            </w:pPr>
+            <w:r>
+              <w:rPr>
+                <w:rFonts w:ascii="Times New Roman" w:hAnsi="Times New Roman" w:cs="Times New Roman"/>
+              </w:rPr>
+              <w:t>9/11/2020</w:t>
+            </w:r>
+          </w:p>
+        </w:tc>
+      </w:tr>
+      <w:tr>
+        <w:tc>
+          <w:tcPr>
+            <w:tcW w:w="4158" w:type="dxa"/>
+          </w:tcPr>
+          <w:p>
+            <w:pPr>
+              <w:rPr>
+                <w:rFonts w:ascii="Times New Roman" w:hAnsi="Times New Roman" w:cs="Times New Roman"/>
+              </w:rPr>
+            </w:pPr>
+            <w:r>
+              <w:rPr>
+                <w:rFonts w:ascii="Times New Roman" w:hAnsi="Times New Roman" w:cs="Times New Roman"/>
+              </w:rPr>
+              <w:t>Setup github</w:t>
+            </w:r>
+          </w:p>
+          <w:p>
+            <w:pPr>
+              <w:rPr>
+                <w:rFonts w:ascii="Times New Roman" w:hAnsi="Times New Roman" w:cs="Times New Roman"/>
+              </w:rPr>
+            </w:pPr>
+            <w:r>
+              <w:rPr>
+                <w:rFonts w:ascii="Times New Roman" w:hAnsi="Times New Roman" w:cs="Times New Roman"/>
+              </w:rPr>
+              <w:t>Write assignment plan</w:t>
+            </w:r>
+          </w:p>
+        </w:tc>
+        <w:tc>
+          <w:tcPr>
+            <w:tcW w:w="2520" w:type="dxa"/>
+          </w:tcPr>
+          <w:p>
+            <w:pPr>
+              <w:rPr>
+                <w:rFonts w:ascii="Times New Roman" w:hAnsi="Times New Roman" w:cs="Times New Roman"/>
+              </w:rPr>
+            </w:pPr>
+            <w:r>
+              <w:rPr>
+                <w:rFonts w:ascii="Times New Roman" w:hAnsi="Times New Roman" w:cs="Times New Roman"/>
+              </w:rPr>
+              <w:t>Tăng Lợi Phát</w:t>
+            </w:r>
+          </w:p>
+        </w:tc>
+        <w:tc>
+          <w:tcPr>
+            <w:tcW w:w="1440" w:type="dxa"/>
+          </w:tcPr>
+          <w:p>
+            <w:pPr>
+              <w:jc w:val="center"/>
+              <w:rPr>
+                <w:rFonts w:ascii="Times New Roman" w:hAnsi="Times New Roman" w:cs="Times New Roman"/>
+              </w:rPr>
+            </w:pPr>
+            <w:r>
+              <w:rPr>
+                <w:rFonts w:ascii="Times New Roman" w:hAnsi="Times New Roman" w:cs="Times New Roman"/>
+              </w:rPr>
+              <w:t>9/11/2020</w:t>
+            </w:r>
+          </w:p>
+        </w:tc>
+        <w:tc>
+          <w:tcPr>
+            <w:tcW w:w="1458" w:type="dxa"/>
+          </w:tcPr>
+          <w:p>
+            <w:pPr>
+              <w:jc w:val="center"/>
+              <w:rPr>
+                <w:rFonts w:ascii="Times New Roman" w:hAnsi="Times New Roman" w:cs="Times New Roman"/>
+              </w:rPr>
+            </w:pPr>
+            <w:r>
+              <w:rPr>
+                <w:rFonts w:ascii="Times New Roman" w:hAnsi="Times New Roman" w:cs="Times New Roman"/>
+              </w:rPr>
+              <w:t>10/11/2020</w:t>
+            </w:r>
+          </w:p>
+        </w:tc>
+      </w:tr>
+      <w:tr>
+        <w:tc>
+          <w:tcPr>
+            <w:tcW w:w="4158" w:type="dxa"/>
+          </w:tcPr>
+          <w:p>
+            <w:pPr>
+              <w:rPr>
+                <w:rFonts w:ascii="Times New Roman" w:hAnsi="Times New Roman" w:cs="Times New Roman"/>
+              </w:rPr>
+            </w:pPr>
+            <w:r>
+              <w:rPr>
+                <w:rFonts w:ascii="Times New Roman" w:hAnsi="Times New Roman" w:cs="Times New Roman"/>
+              </w:rPr>
+              <w:t>Work on solution</w:t>
+            </w:r>
+            <w:r>
+              <w:rPr>
+                <w:rFonts w:ascii="Times New Roman" w:hAnsi="Times New Roman" w:cs="Times New Roman"/>
+              </w:rPr>
+              <w:t xml:space="preserve"> for level 1, 2</w:t>
+            </w:r>
+          </w:p>
+        </w:tc>
+        <w:tc>
+          <w:tcPr>
+            <w:tcW w:w="2520" w:type="dxa"/>
+          </w:tcPr>
+          <w:p>
+            <w:pPr>
+              <w:rPr>
+                <w:rFonts w:ascii="Times New Roman" w:hAnsi="Times New Roman" w:cs="Times New Roman"/>
+              </w:rPr>
+            </w:pPr>
+            <w:r>
+              <w:rPr>
+                <w:rFonts w:ascii="Times New Roman" w:hAnsi="Times New Roman" w:cs="Times New Roman"/>
+              </w:rPr>
+              <w:t>Tăng Lợi Phát</w:t>
+            </w:r>
+          </w:p>
+          <w:p>
+            <w:pPr>
+              <w:rPr>
+                <w:rFonts w:ascii="Times New Roman" w:hAnsi="Times New Roman" w:cs="Times New Roman"/>
+              </w:rPr>
+            </w:pPr>
+            <w:r>
+              <w:rPr>
+                <w:rFonts w:ascii="Times New Roman" w:hAnsi="Times New Roman" w:cs="Times New Roman"/>
+              </w:rPr>
+              <w:t>Hoàng Nguyên Khôi</w:t>
+            </w:r>
+          </w:p>
+        </w:tc>
+        <w:tc>
+          <w:tcPr>
+            <w:tcW w:w="1440" w:type="dxa"/>
+          </w:tcPr>
+          <w:p>
+            <w:pPr>
+              <w:jc w:val="center"/>
+              <w:rPr>
+                <w:rFonts w:ascii="Times New Roman" w:hAnsi="Times New Roman" w:cs="Times New Roman"/>
+              </w:rPr>
+            </w:pPr>
+            <w:r>
+              <w:rPr>
+                <w:rFonts w:ascii="Times New Roman" w:hAnsi="Times New Roman" w:cs="Times New Roman"/>
+              </w:rPr>
+              <w:t>11/11/2020</w:t>
+            </w:r>
+          </w:p>
+        </w:tc>
+        <w:tc>
+          <w:tcPr>
+            <w:tcW w:w="1458" w:type="dxa"/>
+          </w:tcPr>
+          <w:p>
+            <w:pPr>
+              <w:jc w:val="center"/>
+              <w:rPr>
+                <w:rFonts w:ascii="Times New Roman" w:hAnsi="Times New Roman" w:cs="Times New Roman"/>
+              </w:rPr>
+            </w:pPr>
+            <w:r>
+              <w:rPr>
+                <w:rFonts w:ascii="Times New Roman" w:hAnsi="Times New Roman" w:cs="Times New Roman"/>
+              </w:rPr>
+              <w:t>13/11/2020</w:t>
+            </w:r>
+          </w:p>
+        </w:tc>
+      </w:tr>
+      <w:tr>
+        <w:tc>
+          <w:tcPr>
+            <w:tcW w:w="4158" w:type="dxa"/>
+          </w:tcPr>
+          <w:p>
+            <w:pPr>
+              <w:rPr>
+                <w:rFonts w:ascii="Times New Roman" w:hAnsi="Times New Roman" w:cs="Times New Roman"/>
+              </w:rPr>
+            </w:pPr>
+            <w:r>
+              <w:rPr>
+                <w:rFonts w:ascii="Times New Roman" w:hAnsi="Times New Roman" w:cs="Times New Roman"/>
+              </w:rPr>
+              <w:t>Generate sample maps</w:t>
+            </w:r>
+          </w:p>
+          <w:p>
+            <w:pPr>
+              <w:rPr>
+                <w:rFonts w:ascii="Times New Roman" w:hAnsi="Times New Roman" w:cs="Times New Roman"/>
+              </w:rPr>
+            </w:pPr>
+            <w:r>
+              <w:rPr>
+                <w:rFonts w:ascii="Times New Roman" w:hAnsi="Times New Roman" w:cs="Times New Roman"/>
+              </w:rPr>
+              <w:t>Find graphics asset</w:t>
+            </w:r>
+          </w:p>
+        </w:tc>
+        <w:tc>
+          <w:tcPr>
+            <w:tcW w:w="2520" w:type="dxa"/>
+          </w:tcPr>
+          <w:p>
+            <w:pPr>
+              <w:rPr>
+                <w:rFonts w:ascii="Times New Roman" w:hAnsi="Times New Roman" w:cs="Times New Roman"/>
+              </w:rPr>
+            </w:pPr>
+            <w:r>
+              <w:rPr>
+                <w:rFonts w:ascii="Times New Roman" w:hAnsi="Times New Roman" w:cs="Times New Roman"/>
+              </w:rPr>
+              <w:t>Nguyễn Thành Đạt</w:t>
+            </w:r>
+          </w:p>
+        </w:tc>
+        <w:tc>
+          <w:tcPr>
+            <w:tcW w:w="1440" w:type="dxa"/>
+          </w:tcPr>
+          <w:p>
+            <w:pPr>
+              <w:jc w:val="center"/>
+              <w:rPr>
+                <w:rFonts w:ascii="Times New Roman" w:hAnsi="Times New Roman" w:cs="Times New Roman"/>
+              </w:rPr>
+            </w:pPr>
+            <w:r>
+              <w:rPr>
+                <w:rFonts w:ascii="Times New Roman" w:hAnsi="Times New Roman" w:cs="Times New Roman"/>
+              </w:rPr>
+              <w:t>11/11/2020</w:t>
+            </w:r>
+          </w:p>
+        </w:tc>
+        <w:tc>
+          <w:tcPr>
+            <w:tcW w:w="1458" w:type="dxa"/>
+          </w:tcPr>
+          <w:p>
+            <w:pPr>
+              <w:jc w:val="center"/>
+              <w:rPr>
+                <w:rFonts w:ascii="Times New Roman" w:hAnsi="Times New Roman" w:cs="Times New Roman"/>
+              </w:rPr>
+            </w:pPr>
+            <w:r>
+              <w:rPr>
+                <w:rFonts w:ascii="Times New Roman" w:hAnsi="Times New Roman" w:cs="Times New Roman"/>
+              </w:rPr>
+              <w:t>13/11/2020</w:t>
+            </w:r>
+          </w:p>
+        </w:tc>
+      </w:tr>
+      <w:tr>
+        <w:tc>
+          <w:tcPr>
+            <w:tcW w:w="4158" w:type="dxa"/>
+          </w:tcPr>
+          <w:p>
+            <w:pPr>
+              <w:rPr>
+                <w:rFonts w:ascii="Times New Roman" w:hAnsi="Times New Roman" w:cs="Times New Roman"/>
+              </w:rPr>
+            </w:pPr>
+            <w:r>
+              <w:rPr>
+                <w:rFonts w:ascii="Times New Roman" w:hAnsi="Times New Roman" w:cs="Times New Roman"/>
+              </w:rPr>
+              <w:t>Implement graphics</w:t>
+            </w:r>
+          </w:p>
+        </w:tc>
+        <w:tc>
+          <w:tcPr>
+            <w:tcW w:w="2520" w:type="dxa"/>
+          </w:tcPr>
+          <w:p>
+            <w:pPr>
+              <w:rPr>
+                <w:rFonts w:ascii="Times New Roman" w:hAnsi="Times New Roman" w:cs="Times New Roman"/>
+              </w:rPr>
+            </w:pPr>
+            <w:r>
+              <w:rPr>
+                <w:rFonts w:ascii="Times New Roman" w:hAnsi="Times New Roman" w:cs="Times New Roman"/>
+              </w:rPr>
+              <w:t>Phạm Lê Thuỳ Dung</w:t>
+            </w:r>
+          </w:p>
+        </w:tc>
+        <w:tc>
+          <w:tcPr>
+            <w:tcW w:w="1440" w:type="dxa"/>
+          </w:tcPr>
+          <w:p>
+            <w:pPr>
+              <w:jc w:val="center"/>
+              <w:rPr>
+                <w:rFonts w:ascii="Times New Roman" w:hAnsi="Times New Roman" w:cs="Times New Roman"/>
+              </w:rPr>
+            </w:pPr>
+            <w:r>
+              <w:rPr>
+                <w:rFonts w:ascii="Times New Roman" w:hAnsi="Times New Roman" w:cs="Times New Roman"/>
+              </w:rPr>
+              <w:t>11/11/2020</w:t>
+            </w:r>
+          </w:p>
+        </w:tc>
+        <w:tc>
+          <w:tcPr>
+            <w:tcW w:w="1458" w:type="dxa"/>
+          </w:tcPr>
+          <w:p>
+            <w:pPr>
+              <w:jc w:val="center"/>
+              <w:rPr>
+                <w:rFonts w:ascii="Times New Roman" w:hAnsi="Times New Roman" w:cs="Times New Roman"/>
+              </w:rPr>
+            </w:pPr>
+            <w:r>
+              <w:rPr>
+                <w:rFonts w:ascii="Times New Roman" w:hAnsi="Times New Roman" w:cs="Times New Roman"/>
+              </w:rPr>
+              <w:t>16/11/2020</w:t>
+            </w:r>
+          </w:p>
+        </w:tc>
+      </w:tr>
+      <w:tr>
+        <w:tc>
+          <w:tcPr>
+            <w:tcW w:w="4158" w:type="dxa"/>
+          </w:tcPr>
+          <w:p>
+            <w:pPr>
+              <w:rPr>
+                <w:rFonts w:ascii="Times New Roman" w:hAnsi="Times New Roman" w:cs="Times New Roman"/>
+              </w:rPr>
+            </w:pPr>
+            <w:r>
+              <w:rPr>
+                <w:rFonts w:ascii="Times New Roman" w:hAnsi="Times New Roman" w:cs="Times New Roman"/>
+              </w:rPr>
+              <w:t>Maintain the graphics</w:t>
+            </w:r>
+          </w:p>
+        </w:tc>
+        <w:tc>
+          <w:tcPr>
+            <w:tcW w:w="2520" w:type="dxa"/>
+          </w:tcPr>
+          <w:p>
+            <w:pPr>
+              <w:rPr>
+                <w:rFonts w:ascii="Times New Roman" w:hAnsi="Times New Roman" w:cs="Times New Roman"/>
+              </w:rPr>
+            </w:pPr>
+            <w:r>
+              <w:rPr>
+                <w:rFonts w:ascii="Times New Roman" w:hAnsi="Times New Roman" w:cs="Times New Roman"/>
+              </w:rPr>
+              <w:t>Phạm Lê Thuỳ Dung</w:t>
+            </w:r>
+          </w:p>
+        </w:tc>
+        <w:tc>
+          <w:tcPr>
+            <w:tcW w:w="1440" w:type="dxa"/>
+          </w:tcPr>
+          <w:p>
+            <w:pPr>
+              <w:jc w:val="center"/>
+              <w:rPr>
+                <w:rFonts w:ascii="Times New Roman" w:hAnsi="Times New Roman" w:cs="Times New Roman"/>
+              </w:rPr>
+            </w:pPr>
+            <w:r>
+              <w:rPr>
+                <w:rFonts w:ascii="Times New Roman" w:hAnsi="Times New Roman" w:cs="Times New Roman"/>
+              </w:rPr>
+              <w:t>17/11/2020</w:t>
+            </w:r>
+          </w:p>
+        </w:tc>
+        <w:tc>
+          <w:tcPr>
+            <w:tcW w:w="1458" w:type="dxa"/>
+          </w:tcPr>
+          <w:p>
+            <w:pPr>
+              <w:jc w:val="center"/>
+              <w:rPr>
+                <w:rFonts w:ascii="Times New Roman" w:hAnsi="Times New Roman" w:cs="Times New Roman"/>
+              </w:rPr>
+            </w:pPr>
+            <w:r>
+              <w:rPr>
+                <w:rFonts w:ascii="Times New Roman" w:hAnsi="Times New Roman" w:cs="Times New Roman"/>
+              </w:rPr>
+              <w:t>29/11/2020</w:t>
+            </w:r>
+          </w:p>
+        </w:tc>
+      </w:tr>
+      <w:tr>
+        <w:tc>
+          <w:tcPr>
+            <w:tcW w:w="4158" w:type="dxa"/>
+          </w:tcPr>
+          <w:p>
+            <w:pPr>
+              <w:rPr>
+                <w:rFonts w:ascii="Times New Roman" w:hAnsi="Times New Roman" w:cs="Times New Roman"/>
+              </w:rPr>
+            </w:pPr>
+            <w:r>
+              <w:rPr>
+                <w:rFonts w:ascii="Times New Roman" w:hAnsi="Times New Roman" w:cs="Times New Roman"/>
+              </w:rPr>
+              <w:t>Implement class Game for general game management</w:t>
+            </w:r>
+          </w:p>
+        </w:tc>
+        <w:tc>
+          <w:tcPr>
+            <w:tcW w:w="2520" w:type="dxa"/>
+          </w:tcPr>
+          <w:p>
+            <w:pPr>
+              <w:rPr>
+                <w:rFonts w:ascii="Times New Roman" w:hAnsi="Times New Roman" w:cs="Times New Roman"/>
+              </w:rPr>
+            </w:pPr>
+            <w:r>
+              <w:rPr>
+                <w:rFonts w:ascii="Times New Roman" w:hAnsi="Times New Roman" w:cs="Times New Roman"/>
+              </w:rPr>
+              <w:t>Hoàng Nguyên Khôi</w:t>
+            </w:r>
+          </w:p>
+          <w:p>
+            <w:pPr>
+              <w:rPr>
+                <w:rFonts w:ascii="Times New Roman" w:hAnsi="Times New Roman" w:cs="Times New Roman"/>
+              </w:rPr>
+            </w:pPr>
+            <w:r>
+              <w:rPr>
+                <w:rFonts w:ascii="Times New Roman" w:hAnsi="Times New Roman" w:cs="Times New Roman"/>
+              </w:rPr>
+              <w:t>Tăng Lợi Phát</w:t>
+            </w:r>
+          </w:p>
+        </w:tc>
+        <w:tc>
+          <w:tcPr>
+            <w:tcW w:w="1440" w:type="dxa"/>
+          </w:tcPr>
+          <w:p>
+            <w:pPr>
+              <w:jc w:val="center"/>
+              <w:rPr>
+                <w:rFonts w:ascii="Times New Roman" w:hAnsi="Times New Roman" w:cs="Times New Roman"/>
+              </w:rPr>
+            </w:pPr>
+            <w:r>
+              <w:rPr>
+                <w:rFonts w:ascii="Times New Roman" w:hAnsi="Times New Roman" w:cs="Times New Roman"/>
+              </w:rPr>
+              <w:t>14/11/2020</w:t>
+            </w:r>
+          </w:p>
+        </w:tc>
+        <w:tc>
+          <w:tcPr>
+            <w:tcW w:w="1458" w:type="dxa"/>
+          </w:tcPr>
+          <w:p>
+            <w:pPr>
+              <w:jc w:val="center"/>
+              <w:rPr>
+                <w:rFonts w:ascii="Times New Roman" w:hAnsi="Times New Roman" w:cs="Times New Roman"/>
+              </w:rPr>
+            </w:pPr>
+            <w:r>
+              <w:rPr>
+                <w:rFonts w:ascii="Times New Roman" w:hAnsi="Times New Roman" w:cs="Times New Roman"/>
+              </w:rPr>
+              <w:t>16/11/2020</w:t>
+            </w:r>
+          </w:p>
+        </w:tc>
+      </w:tr>
+      <w:tr>
+        <w:tc>
+          <w:tcPr>
+            <w:tcW w:w="4158" w:type="dxa"/>
+          </w:tcPr>
+          <w:p>
+            <w:pPr>
+              <w:rPr>
+                <w:rFonts w:ascii="Times New Roman" w:hAnsi="Times New Roman" w:cs="Times New Roman"/>
+              </w:rPr>
+            </w:pPr>
+            <w:r>
+              <w:rPr>
+                <w:rFonts w:ascii="Times New Roman" w:hAnsi="Times New Roman" w:cs="Times New Roman"/>
+              </w:rPr>
+              <w:t>Implement level 1 algorithm</w:t>
+            </w:r>
+          </w:p>
+        </w:tc>
+        <w:tc>
+          <w:tcPr>
+            <w:tcW w:w="2520" w:type="dxa"/>
+          </w:tcPr>
+          <w:p>
+            <w:pPr>
+              <w:rPr>
+                <w:rFonts w:ascii="Times New Roman" w:hAnsi="Times New Roman" w:cs="Times New Roman"/>
+              </w:rPr>
+            </w:pPr>
+            <w:r>
+              <w:rPr>
+                <w:rFonts w:ascii="Times New Roman" w:hAnsi="Times New Roman" w:cs="Times New Roman"/>
+              </w:rPr>
+              <w:t>Hoàng Nguyên Khôi</w:t>
+            </w:r>
+          </w:p>
+        </w:tc>
+        <w:tc>
+          <w:tcPr>
+            <w:tcW w:w="1440" w:type="dxa"/>
+          </w:tcPr>
+          <w:p>
+            <w:pPr>
+              <w:jc w:val="center"/>
+              <w:rPr>
+                <w:rFonts w:ascii="Times New Roman" w:hAnsi="Times New Roman" w:cs="Times New Roman"/>
+              </w:rPr>
+            </w:pPr>
+            <w:r>
+              <w:rPr>
+                <w:rFonts w:ascii="Times New Roman" w:hAnsi="Times New Roman" w:cs="Times New Roman"/>
+              </w:rPr>
+              <w:t>17/11/2020</w:t>
+            </w:r>
+          </w:p>
+        </w:tc>
+        <w:tc>
+          <w:tcPr>
+            <w:tcW w:w="1458" w:type="dxa"/>
+          </w:tcPr>
+          <w:p>
+            <w:pPr>
+              <w:jc w:val="center"/>
+              <w:rPr>
+                <w:rFonts w:ascii="Times New Roman" w:hAnsi="Times New Roman" w:cs="Times New Roman"/>
+              </w:rPr>
+            </w:pPr>
+            <w:r>
+              <w:rPr>
+                <w:rFonts w:ascii="Times New Roman" w:hAnsi="Times New Roman" w:cs="Times New Roman"/>
+              </w:rPr>
+              <w:t>19/11/2020</w:t>
+            </w:r>
+          </w:p>
+        </w:tc>
+      </w:tr>
+      <w:tr>
+        <w:tc>
+          <w:tcPr>
+            <w:tcW w:w="4158" w:type="dxa"/>
+          </w:tcPr>
+          <w:p>
+            <w:pPr>
+              <w:rPr>
+                <w:rFonts w:ascii="Times New Roman" w:hAnsi="Times New Roman" w:cs="Times New Roman"/>
+              </w:rPr>
+            </w:pPr>
+            <w:r>
+              <w:rPr>
+                <w:rFonts w:ascii="Times New Roman" w:hAnsi="Times New Roman" w:cs="Times New Roman"/>
+              </w:rPr>
+              <w:t>Fix and test level 1</w:t>
+            </w:r>
+          </w:p>
+        </w:tc>
+        <w:tc>
+          <w:tcPr>
+            <w:tcW w:w="2520" w:type="dxa"/>
+          </w:tcPr>
+          <w:p>
+            <w:pPr>
+              <w:rPr>
+                <w:rFonts w:ascii="Times New Roman" w:hAnsi="Times New Roman" w:cs="Times New Roman"/>
+              </w:rPr>
+            </w:pPr>
+            <w:r>
+              <w:rPr>
+                <w:rFonts w:ascii="Times New Roman" w:hAnsi="Times New Roman" w:cs="Times New Roman"/>
+              </w:rPr>
+              <w:t>Tăng Lợi Phát</w:t>
+            </w:r>
+          </w:p>
+        </w:tc>
+        <w:tc>
+          <w:tcPr>
+            <w:tcW w:w="1440" w:type="dxa"/>
+          </w:tcPr>
+          <w:p>
+            <w:pPr>
+              <w:jc w:val="center"/>
+              <w:rPr>
+                <w:rFonts w:ascii="Times New Roman" w:hAnsi="Times New Roman" w:cs="Times New Roman"/>
+              </w:rPr>
+            </w:pPr>
+            <w:r>
+              <w:rPr>
+                <w:rFonts w:ascii="Times New Roman" w:hAnsi="Times New Roman" w:cs="Times New Roman"/>
+              </w:rPr>
+              <w:t>19/11/2020</w:t>
+            </w:r>
+          </w:p>
+        </w:tc>
+        <w:tc>
+          <w:tcPr>
+            <w:tcW w:w="1458" w:type="dxa"/>
+          </w:tcPr>
+          <w:p>
+            <w:pPr>
+              <w:jc w:val="center"/>
+              <w:rPr>
+                <w:rFonts w:ascii="Times New Roman" w:hAnsi="Times New Roman" w:cs="Times New Roman"/>
+              </w:rPr>
+            </w:pPr>
+            <w:r>
+              <w:rPr>
+                <w:rFonts w:ascii="Times New Roman" w:hAnsi="Times New Roman" w:cs="Times New Roman"/>
+              </w:rPr>
+              <w:t>20/11/2020</w:t>
+            </w:r>
+          </w:p>
+        </w:tc>
+      </w:tr>
+      <w:tr>
+        <w:tc>
+          <w:tcPr>
+            <w:tcW w:w="4158" w:type="dxa"/>
+          </w:tcPr>
+          <w:p>
+            <w:pPr>
+              <w:rPr>
+                <w:rFonts w:ascii="Times New Roman" w:hAnsi="Times New Roman" w:cs="Times New Roman"/>
+              </w:rPr>
+            </w:pPr>
+            <w:r>
+              <w:rPr>
+                <w:rFonts w:ascii="Times New Roman" w:hAnsi="Times New Roman" w:cs="Times New Roman"/>
+              </w:rPr>
+              <w:t>Document level 1</w:t>
+            </w:r>
+          </w:p>
+        </w:tc>
+        <w:tc>
+          <w:tcPr>
+            <w:tcW w:w="2520" w:type="dxa"/>
+          </w:tcPr>
+          <w:p>
+            <w:pPr>
+              <w:rPr>
+                <w:rFonts w:ascii="Times New Roman" w:hAnsi="Times New Roman" w:cs="Times New Roman"/>
+              </w:rPr>
+            </w:pPr>
+            <w:r>
+              <w:rPr>
+                <w:rFonts w:ascii="Times New Roman" w:hAnsi="Times New Roman" w:cs="Times New Roman"/>
+              </w:rPr>
+              <w:t>Nguyễn Thành Đạt</w:t>
+            </w:r>
+          </w:p>
+        </w:tc>
+        <w:tc>
+          <w:tcPr>
+            <w:tcW w:w="1440" w:type="dxa"/>
+          </w:tcPr>
+          <w:p>
+            <w:pPr>
+              <w:jc w:val="center"/>
+              <w:rPr>
+                <w:rFonts w:ascii="Times New Roman" w:hAnsi="Times New Roman" w:cs="Times New Roman"/>
+              </w:rPr>
+            </w:pPr>
+            <w:r>
+              <w:rPr>
+                <w:rFonts w:ascii="Times New Roman" w:hAnsi="Times New Roman" w:cs="Times New Roman"/>
+              </w:rPr>
+              <w:t>20/11/2020</w:t>
+            </w:r>
+          </w:p>
+        </w:tc>
+        <w:tc>
+          <w:tcPr>
+            <w:tcW w:w="1458" w:type="dxa"/>
+          </w:tcPr>
+          <w:p>
+            <w:pPr>
+              <w:jc w:val="center"/>
+              <w:rPr>
+                <w:rFonts w:ascii="Times New Roman" w:hAnsi="Times New Roman" w:cs="Times New Roman"/>
+              </w:rPr>
+            </w:pPr>
+            <w:r>
+              <w:rPr>
+                <w:rFonts w:ascii="Times New Roman" w:hAnsi="Times New Roman" w:cs="Times New Roman"/>
+              </w:rPr>
+              <w:t>22/11/2020</w:t>
+            </w:r>
+          </w:p>
+        </w:tc>
+      </w:tr>
+      <w:tr>
+        <w:tc>
+          <w:tcPr>
+            <w:tcW w:w="4158" w:type="dxa"/>
+          </w:tcPr>
+          <w:p>
+            <w:pPr>
+              <w:rPr>
+                <w:rFonts w:ascii="Times New Roman" w:hAnsi="Times New Roman" w:cs="Times New Roman"/>
+              </w:rPr>
+            </w:pPr>
+            <w:r>
+              <w:rPr>
+                <w:rFonts w:ascii="Times New Roman" w:hAnsi="Times New Roman" w:cs="Times New Roman"/>
+              </w:rPr>
+              <w:t>Implement level 2 algorithm</w:t>
+            </w:r>
+          </w:p>
+        </w:tc>
+        <w:tc>
+          <w:tcPr>
+            <w:tcW w:w="2520" w:type="dxa"/>
+          </w:tcPr>
+          <w:p>
+            <w:pPr>
+              <w:rPr>
+                <w:rFonts w:ascii="Times New Roman" w:hAnsi="Times New Roman" w:cs="Times New Roman"/>
+              </w:rPr>
+            </w:pPr>
+            <w:r>
+              <w:rPr>
+                <w:rFonts w:ascii="Times New Roman" w:hAnsi="Times New Roman" w:cs="Times New Roman"/>
+              </w:rPr>
+              <w:t>Hoàng Nguyên Khôi</w:t>
+            </w:r>
+          </w:p>
+        </w:tc>
+        <w:tc>
+          <w:tcPr>
+            <w:tcW w:w="1440" w:type="dxa"/>
+          </w:tcPr>
+          <w:p>
+            <w:pPr>
+              <w:jc w:val="center"/>
+              <w:rPr>
+                <w:rFonts w:ascii="Times New Roman" w:hAnsi="Times New Roman" w:cs="Times New Roman"/>
+              </w:rPr>
+            </w:pPr>
+            <w:r>
+              <w:rPr>
+                <w:rFonts w:ascii="Times New Roman" w:hAnsi="Times New Roman" w:cs="Times New Roman"/>
+              </w:rPr>
+              <w:t>20/11/2020</w:t>
+            </w:r>
+          </w:p>
+        </w:tc>
+        <w:tc>
+          <w:tcPr>
+            <w:tcW w:w="1458" w:type="dxa"/>
+          </w:tcPr>
+          <w:p>
+            <w:pPr>
+              <w:jc w:val="center"/>
+              <w:rPr>
+                <w:rFonts w:ascii="Times New Roman" w:hAnsi="Times New Roman" w:cs="Times New Roman"/>
+              </w:rPr>
+            </w:pPr>
+            <w:r>
+              <w:rPr>
+                <w:rFonts w:ascii="Times New Roman" w:hAnsi="Times New Roman" w:cs="Times New Roman"/>
+              </w:rPr>
+              <w:t>22/11/2020</w:t>
+            </w:r>
+          </w:p>
+        </w:tc>
+      </w:tr>
+      <w:tr>
+        <w:tc>
+          <w:tcPr>
+            <w:tcW w:w="4158" w:type="dxa"/>
+          </w:tcPr>
+          <w:p>
+            <w:pPr>
+              <w:rPr>
+                <w:rFonts w:ascii="Times New Roman" w:hAnsi="Times New Roman" w:cs="Times New Roman"/>
+              </w:rPr>
+            </w:pPr>
+            <w:r>
+              <w:rPr>
+                <w:rFonts w:ascii="Times New Roman" w:hAnsi="Times New Roman" w:cs="Times New Roman"/>
+              </w:rPr>
+              <w:t>Work on solution for level 3, 4</w:t>
+            </w:r>
+          </w:p>
+        </w:tc>
+        <w:tc>
+          <w:tcPr>
+            <w:tcW w:w="2520" w:type="dxa"/>
+          </w:tcPr>
+          <w:p>
+            <w:pPr>
+              <w:rPr>
+                <w:rFonts w:ascii="Times New Roman" w:hAnsi="Times New Roman" w:cs="Times New Roman"/>
+              </w:rPr>
+            </w:pPr>
+            <w:r>
+              <w:rPr>
+                <w:rFonts w:ascii="Times New Roman" w:hAnsi="Times New Roman" w:cs="Times New Roman"/>
+              </w:rPr>
+              <w:t>Tăng Lợi Phát</w:t>
+            </w:r>
+          </w:p>
+          <w:p>
+            <w:pPr>
+              <w:rPr>
+                <w:rFonts w:ascii="Times New Roman" w:hAnsi="Times New Roman" w:cs="Times New Roman"/>
+              </w:rPr>
+            </w:pPr>
+            <w:r>
+              <w:rPr>
+                <w:rFonts w:ascii="Times New Roman" w:hAnsi="Times New Roman" w:cs="Times New Roman"/>
+              </w:rPr>
+              <w:lastRenderedPageBreak/>
+              <w:t>Phạm Lê Thuỳ Dung</w:t>
+            </w:r>
+          </w:p>
+        </w:tc>
+        <w:tc>
+          <w:tcPr>
+            <w:tcW w:w="1440" w:type="dxa"/>
+          </w:tcPr>
+          <w:p>
+            <w:pPr>
+              <w:jc w:val="center"/>
+              <w:rPr>
+                <w:rFonts w:ascii="Times New Roman" w:hAnsi="Times New Roman" w:cs="Times New Roman"/>
+              </w:rPr>
+            </w:pPr>
+            <w:r>
+              <w:rPr>
+                <w:rFonts w:ascii="Times New Roman" w:hAnsi="Times New Roman" w:cs="Times New Roman"/>
+              </w:rPr>
+              <w:lastRenderedPageBreak/>
+              <w:t>21/11/2020</w:t>
+            </w:r>
+          </w:p>
+        </w:tc>
+        <w:tc>
+          <w:tcPr>
+            <w:tcW w:w="1458" w:type="dxa"/>
+          </w:tcPr>
+          <w:p>
+            <w:pPr>
+              <w:jc w:val="center"/>
+              <w:rPr>
+                <w:rFonts w:ascii="Times New Roman" w:hAnsi="Times New Roman" w:cs="Times New Roman"/>
+              </w:rPr>
+            </w:pPr>
+            <w:r>
+              <w:rPr>
+                <w:rFonts w:ascii="Times New Roman" w:hAnsi="Times New Roman" w:cs="Times New Roman"/>
+              </w:rPr>
+              <w:t>22/11/2020</w:t>
+            </w:r>
+          </w:p>
+        </w:tc>
+      </w:tr>
+      <w:tr>
+        <w:tc>
+          <w:tcPr>
+            <w:tcW w:w="4158" w:type="dxa"/>
+          </w:tcPr>
+          <w:p>
+            <w:pPr>
+              <w:rPr>
+                <w:rFonts w:ascii="Times New Roman" w:hAnsi="Times New Roman" w:cs="Times New Roman"/>
+              </w:rPr>
+            </w:pPr>
+            <w:r>
+              <w:rPr>
+                <w:rFonts w:ascii="Times New Roman" w:hAnsi="Times New Roman" w:cs="Times New Roman"/>
+              </w:rPr>
+              <w:t>Fix and test level 2</w:t>
+            </w:r>
+          </w:p>
+        </w:tc>
+        <w:tc>
+          <w:tcPr>
+            <w:tcW w:w="2520" w:type="dxa"/>
+          </w:tcPr>
+          <w:p>
+            <w:pPr>
+              <w:rPr>
+                <w:rFonts w:ascii="Times New Roman" w:hAnsi="Times New Roman" w:cs="Times New Roman"/>
+              </w:rPr>
+            </w:pPr>
+            <w:r>
+              <w:rPr>
+                <w:rFonts w:ascii="Times New Roman" w:hAnsi="Times New Roman" w:cs="Times New Roman"/>
+              </w:rPr>
+              <w:t>Tăng Lợi Phát</w:t>
+            </w:r>
+          </w:p>
+        </w:tc>
+        <w:tc>
+          <w:tcPr>
+            <w:tcW w:w="1440" w:type="dxa"/>
+          </w:tcPr>
+          <w:p>
+            <w:pPr>
+              <w:jc w:val="center"/>
+              <w:rPr>
+                <w:rFonts w:ascii="Times New Roman" w:hAnsi="Times New Roman" w:cs="Times New Roman"/>
+              </w:rPr>
+            </w:pPr>
+            <w:r>
+              <w:rPr>
+                <w:rFonts w:ascii="Times New Roman" w:hAnsi="Times New Roman" w:cs="Times New Roman"/>
+              </w:rPr>
+              <w:t>23/11/2020</w:t>
+            </w:r>
+          </w:p>
+        </w:tc>
+        <w:tc>
+          <w:tcPr>
+            <w:tcW w:w="1458" w:type="dxa"/>
+          </w:tcPr>
+          <w:p>
+            <w:pPr>
+              <w:jc w:val="center"/>
+              <w:rPr>
+                <w:rFonts w:ascii="Times New Roman" w:hAnsi="Times New Roman" w:cs="Times New Roman"/>
+              </w:rPr>
+            </w:pPr>
+            <w:r>
+              <w:rPr>
+                <w:rFonts w:ascii="Times New Roman" w:hAnsi="Times New Roman" w:cs="Times New Roman"/>
+              </w:rPr>
+              <w:t>24/11/2020</w:t>
+            </w:r>
+          </w:p>
+        </w:tc>
+      </w:tr>
+      <w:tr>
+        <w:tc>
+          <w:tcPr>
+            <w:tcW w:w="4158" w:type="dxa"/>
+          </w:tcPr>
+          <w:p>
+            <w:pPr>
+              <w:rPr>
+                <w:rFonts w:ascii="Times New Roman" w:hAnsi="Times New Roman" w:cs="Times New Roman"/>
+              </w:rPr>
+            </w:pPr>
+            <w:r>
+              <w:rPr>
+                <w:rFonts w:ascii="Times New Roman" w:hAnsi="Times New Roman" w:cs="Times New Roman"/>
+              </w:rPr>
+              <w:t>Document level 2</w:t>
+            </w:r>
+          </w:p>
+        </w:tc>
+        <w:tc>
+          <w:tcPr>
+            <w:tcW w:w="2520" w:type="dxa"/>
+          </w:tcPr>
+          <w:p>
+            <w:pPr>
+              <w:rPr>
+                <w:rFonts w:ascii="Times New Roman" w:hAnsi="Times New Roman" w:cs="Times New Roman"/>
+              </w:rPr>
+            </w:pPr>
+            <w:r>
+              <w:rPr>
+                <w:rFonts w:ascii="Times New Roman" w:hAnsi="Times New Roman" w:cs="Times New Roman"/>
+              </w:rPr>
+              <w:t>Nguyễn Thành Đạt</w:t>
+            </w:r>
+          </w:p>
+        </w:tc>
+        <w:tc>
+          <w:tcPr>
+            <w:tcW w:w="1440" w:type="dxa"/>
+          </w:tcPr>
+          <w:p>
+            <w:pPr>
+              <w:jc w:val="center"/>
+              <w:rPr>
+                <w:rFonts w:ascii="Times New Roman" w:hAnsi="Times New Roman" w:cs="Times New Roman"/>
+              </w:rPr>
+            </w:pPr>
+            <w:r>
+              <w:rPr>
+                <w:rFonts w:ascii="Times New Roman" w:hAnsi="Times New Roman" w:cs="Times New Roman"/>
+              </w:rPr>
+              <w:t>23/11/2020</w:t>
+            </w:r>
+          </w:p>
+        </w:tc>
+        <w:tc>
+          <w:tcPr>
+            <w:tcW w:w="1458" w:type="dxa"/>
+          </w:tcPr>
+          <w:p>
+            <w:pPr>
+              <w:jc w:val="center"/>
+              <w:rPr>
+                <w:rFonts w:ascii="Times New Roman" w:hAnsi="Times New Roman" w:cs="Times New Roman"/>
+              </w:rPr>
+            </w:pPr>
+            <w:r>
+              <w:rPr>
+                <w:rFonts w:ascii="Times New Roman" w:hAnsi="Times New Roman" w:cs="Times New Roman"/>
+              </w:rPr>
+              <w:t>25/11/2020</w:t>
+            </w:r>
+          </w:p>
+        </w:tc>
+      </w:tr>
+      <w:tr>
+        <w:tc>
+          <w:tcPr>
+            <w:tcW w:w="4158" w:type="dxa"/>
+          </w:tcPr>
+          <w:p>
+            <w:pPr>
+              <w:rPr>
+                <w:rFonts w:ascii="Times New Roman" w:hAnsi="Times New Roman" w:cs="Times New Roman"/>
+              </w:rPr>
+            </w:pPr>
+            <w:r>
+              <w:rPr>
+                <w:rFonts w:ascii="Times New Roman" w:hAnsi="Times New Roman" w:cs="Times New Roman"/>
+              </w:rPr>
+              <w:t>Implement level 3</w:t>
+            </w:r>
+          </w:p>
+        </w:tc>
+        <w:tc>
+          <w:tcPr>
+            <w:tcW w:w="2520" w:type="dxa"/>
+          </w:tcPr>
+          <w:p>
+            <w:pPr>
+              <w:rPr>
+                <w:rFonts w:ascii="Times New Roman" w:hAnsi="Times New Roman" w:cs="Times New Roman"/>
+              </w:rPr>
+            </w:pPr>
+            <w:r>
+              <w:rPr>
+                <w:rFonts w:ascii="Times New Roman" w:hAnsi="Times New Roman" w:cs="Times New Roman"/>
+              </w:rPr>
+              <w:t>Phạm Lê Thuỳ Dung</w:t>
+            </w:r>
+          </w:p>
+          <w:p>
+            <w:pPr>
+              <w:rPr>
+                <w:rFonts w:ascii="Times New Roman" w:hAnsi="Times New Roman" w:cs="Times New Roman"/>
+              </w:rPr>
+            </w:pPr>
+            <w:r>
+              <w:rPr>
+                <w:rFonts w:ascii="Times New Roman" w:hAnsi="Times New Roman" w:cs="Times New Roman"/>
+              </w:rPr>
+              <w:t>Tăng Lợi Phát</w:t>
+            </w:r>
+          </w:p>
+        </w:tc>
+        <w:tc>
+          <w:tcPr>
+            <w:tcW w:w="1440" w:type="dxa"/>
+          </w:tcPr>
+          <w:p>
+            <w:pPr>
+              <w:jc w:val="center"/>
+              <w:rPr>
+                <w:rFonts w:ascii="Times New Roman" w:hAnsi="Times New Roman" w:cs="Times New Roman"/>
+              </w:rPr>
+            </w:pPr>
+            <w:r>
+              <w:rPr>
+                <w:rFonts w:ascii="Times New Roman" w:hAnsi="Times New Roman" w:cs="Times New Roman"/>
+              </w:rPr>
+              <w:t>22/11/2020</w:t>
+            </w:r>
+          </w:p>
+        </w:tc>
+        <w:tc>
+          <w:tcPr>
+            <w:tcW w:w="1458" w:type="dxa"/>
+          </w:tcPr>
+          <w:p>
+            <w:pPr>
+              <w:jc w:val="center"/>
+              <w:rPr>
+                <w:rFonts w:ascii="Times New Roman" w:hAnsi="Times New Roman" w:cs="Times New Roman"/>
+              </w:rPr>
+            </w:pPr>
+            <w:r>
+              <w:rPr>
+                <w:rFonts w:ascii="Times New Roman" w:hAnsi="Times New Roman" w:cs="Times New Roman"/>
+              </w:rPr>
+              <w:t>24/11/2020</w:t>
+            </w:r>
+          </w:p>
+        </w:tc>
+      </w:tr>
+      <w:tr>
+        <w:tc>
+          <w:tcPr>
+            <w:tcW w:w="4158" w:type="dxa"/>
+          </w:tcPr>
+          <w:p>
+            <w:pPr>
+              <w:rPr>
+                <w:rFonts w:ascii="Times New Roman" w:hAnsi="Times New Roman" w:cs="Times New Roman"/>
+              </w:rPr>
+            </w:pPr>
+            <w:r>
+              <w:rPr>
+                <w:rFonts w:ascii="Times New Roman" w:hAnsi="Times New Roman" w:cs="Times New Roman"/>
+              </w:rPr>
+              <w:t>Fix and test level 3</w:t>
+            </w:r>
+          </w:p>
+        </w:tc>
+        <w:tc>
+          <w:tcPr>
+            <w:tcW w:w="2520" w:type="dxa"/>
+          </w:tcPr>
+          <w:p>
+            <w:pPr>
+              <w:rPr>
+                <w:rFonts w:ascii="Times New Roman" w:hAnsi="Times New Roman" w:cs="Times New Roman"/>
+              </w:rPr>
+            </w:pPr>
+            <w:r>
+              <w:rPr>
+                <w:rFonts w:ascii="Times New Roman" w:hAnsi="Times New Roman" w:cs="Times New Roman"/>
+              </w:rPr>
+              <w:t>Tăng Lợi Phát</w:t>
+            </w:r>
+          </w:p>
+        </w:tc>
+        <w:tc>
+          <w:tcPr>
+            <w:tcW w:w="1440" w:type="dxa"/>
+          </w:tcPr>
+          <w:p>
+            <w:pPr>
+              <w:jc w:val="center"/>
+              <w:rPr>
+                <w:rFonts w:ascii="Times New Roman" w:hAnsi="Times New Roman" w:cs="Times New Roman"/>
+              </w:rPr>
+            </w:pPr>
+            <w:r>
+              <w:rPr>
+                <w:rFonts w:ascii="Times New Roman" w:hAnsi="Times New Roman" w:cs="Times New Roman"/>
+              </w:rPr>
+              <w:t>25/11/2020</w:t>
+            </w:r>
+          </w:p>
+        </w:tc>
+        <w:tc>
+          <w:tcPr>
+            <w:tcW w:w="1458" w:type="dxa"/>
+          </w:tcPr>
+          <w:p>
+            <w:pPr>
+              <w:jc w:val="center"/>
+              <w:rPr>
+                <w:rFonts w:ascii="Times New Roman" w:hAnsi="Times New Roman" w:cs="Times New Roman"/>
+              </w:rPr>
+            </w:pPr>
+            <w:r>
+              <w:rPr>
+                <w:rFonts w:ascii="Times New Roman" w:hAnsi="Times New Roman" w:cs="Times New Roman"/>
+              </w:rPr>
+              <w:t>26/11/2020</w:t>
+            </w:r>
+          </w:p>
+        </w:tc>
+      </w:tr>
+      <w:tr>
+        <w:tc>
+          <w:tcPr>
+            <w:tcW w:w="4158" w:type="dxa"/>
+          </w:tcPr>
+          <w:p>
+            <w:pPr>
+              <w:rPr>
+                <w:rFonts w:ascii="Times New Roman" w:hAnsi="Times New Roman" w:cs="Times New Roman"/>
+              </w:rPr>
+            </w:pPr>
+            <w:r>
+              <w:rPr>
+                <w:rFonts w:ascii="Times New Roman" w:hAnsi="Times New Roman" w:cs="Times New Roman"/>
+              </w:rPr>
+              <w:t>Document level 4</w:t>
+            </w:r>
+          </w:p>
+        </w:tc>
+        <w:tc>
+          <w:tcPr>
+            <w:tcW w:w="2520" w:type="dxa"/>
+          </w:tcPr>
+          <w:p>
+            <w:pPr>
+              <w:rPr>
+                <w:rFonts w:ascii="Times New Roman" w:hAnsi="Times New Roman" w:cs="Times New Roman"/>
+              </w:rPr>
+            </w:pPr>
+            <w:r>
+              <w:rPr>
+                <w:rFonts w:ascii="Times New Roman" w:hAnsi="Times New Roman" w:cs="Times New Roman"/>
+              </w:rPr>
+              <w:t>Nguyễn Thành Đạt</w:t>
+            </w:r>
+          </w:p>
+        </w:tc>
+        <w:tc>
+          <w:tcPr>
+            <w:tcW w:w="1440" w:type="dxa"/>
+          </w:tcPr>
+          <w:p>
+            <w:pPr>
+              <w:jc w:val="center"/>
+              <w:rPr>
+                <w:rFonts w:ascii="Times New Roman" w:hAnsi="Times New Roman" w:cs="Times New Roman"/>
+              </w:rPr>
+            </w:pPr>
+            <w:r>
+              <w:rPr>
+                <w:rFonts w:ascii="Times New Roman" w:hAnsi="Times New Roman" w:cs="Times New Roman"/>
+              </w:rPr>
+              <w:t>25/11/2020</w:t>
+            </w:r>
+          </w:p>
+        </w:tc>
+        <w:tc>
+          <w:tcPr>
+            <w:tcW w:w="1458" w:type="dxa"/>
+          </w:tcPr>
+          <w:p>
+            <w:pPr>
+              <w:jc w:val="center"/>
+              <w:rPr>
+                <w:rFonts w:ascii="Times New Roman" w:hAnsi="Times New Roman" w:cs="Times New Roman"/>
+              </w:rPr>
+            </w:pPr>
+            <w:r>
+              <w:rPr>
+                <w:rFonts w:ascii="Times New Roman" w:hAnsi="Times New Roman" w:cs="Times New Roman"/>
+              </w:rPr>
+              <w:t>26/11/2020</w:t>
+            </w:r>
+          </w:p>
+        </w:tc>
+      </w:tr>
+      <w:tr>
+        <w:tc>
+          <w:tcPr>
+            <w:tcW w:w="4158" w:type="dxa"/>
+          </w:tcPr>
+          <w:p>
+            <w:pPr>
+              <w:rPr>
+                <w:rFonts w:ascii="Times New Roman" w:hAnsi="Times New Roman" w:cs="Times New Roman"/>
+              </w:rPr>
+            </w:pPr>
+            <w:r>
+              <w:rPr>
+                <w:rFonts w:ascii="Times New Roman" w:hAnsi="Times New Roman" w:cs="Times New Roman"/>
+              </w:rPr>
+              <w:t>Implement level 4</w:t>
+            </w:r>
+          </w:p>
+        </w:tc>
+        <w:tc>
+          <w:tcPr>
+            <w:tcW w:w="2520" w:type="dxa"/>
+          </w:tcPr>
+          <w:p>
+            <w:pPr>
+              <w:rPr>
+                <w:rFonts w:ascii="Times New Roman" w:hAnsi="Times New Roman" w:cs="Times New Roman"/>
+              </w:rPr>
+            </w:pPr>
+            <w:r>
+              <w:rPr>
+                <w:rFonts w:ascii="Times New Roman" w:hAnsi="Times New Roman" w:cs="Times New Roman"/>
+              </w:rPr>
+              <w:t>Phạm Lê Thuỳ Dung</w:t>
+            </w:r>
+          </w:p>
+          <w:p>
+            <w:pPr>
+              <w:rPr>
+                <w:rFonts w:ascii="Times New Roman" w:hAnsi="Times New Roman" w:cs="Times New Roman"/>
+              </w:rPr>
+            </w:pPr>
+            <w:r>
+              <w:rPr>
+                <w:rFonts w:ascii="Times New Roman" w:hAnsi="Times New Roman" w:cs="Times New Roman"/>
+              </w:rPr>
+              <w:t>Tăng Lợi Phát</w:t>
+            </w:r>
+          </w:p>
+        </w:tc>
+        <w:tc>
+          <w:tcPr>
+            <w:tcW w:w="1440" w:type="dxa"/>
+          </w:tcPr>
+          <w:p>
+            <w:pPr>
+              <w:jc w:val="center"/>
+              <w:rPr>
+                <w:rFonts w:ascii="Times New Roman" w:hAnsi="Times New Roman" w:cs="Times New Roman"/>
+              </w:rPr>
+            </w:pPr>
+            <w:r>
+              <w:rPr>
+                <w:rFonts w:ascii="Times New Roman" w:hAnsi="Times New Roman" w:cs="Times New Roman"/>
+              </w:rPr>
+              <w:t>26/11/2020</w:t>
+            </w:r>
+          </w:p>
+        </w:tc>
+        <w:tc>
+          <w:tcPr>
+            <w:tcW w:w="1458" w:type="dxa"/>
+          </w:tcPr>
+          <w:p>
+            <w:pPr>
+              <w:jc w:val="center"/>
+              <w:rPr>
+                <w:rFonts w:ascii="Times New Roman" w:hAnsi="Times New Roman" w:cs="Times New Roman"/>
+              </w:rPr>
+            </w:pPr>
+            <w:r>
+              <w:rPr>
+                <w:rFonts w:ascii="Times New Roman" w:hAnsi="Times New Roman" w:cs="Times New Roman"/>
+              </w:rPr>
+              <w:t>2</w:t>
+            </w:r>
+            <w:r>
+              <w:rPr>
+                <w:rFonts w:ascii="Times New Roman" w:hAnsi="Times New Roman" w:cs="Times New Roman"/>
+              </w:rPr>
+              <w:t>7</w:t>
+            </w:r>
+            <w:r>
+              <w:rPr>
+                <w:rFonts w:ascii="Times New Roman" w:hAnsi="Times New Roman" w:cs="Times New Roman"/>
+              </w:rPr>
+              <w:t>/11/2020</w:t>
+            </w:r>
+          </w:p>
+        </w:tc>
+      </w:tr>
+      <w:tr>
+        <w:tc>
+          <w:tcPr>
+            <w:tcW w:w="4158" w:type="dxa"/>
+          </w:tcPr>
+          <w:p>
+            <w:pPr>
+              <w:rPr>
+                <w:rFonts w:ascii="Times New Roman" w:hAnsi="Times New Roman" w:cs="Times New Roman"/>
+              </w:rPr>
+            </w:pPr>
+            <w:r>
+              <w:rPr>
+                <w:rFonts w:ascii="Times New Roman" w:hAnsi="Times New Roman" w:cs="Times New Roman"/>
+              </w:rPr>
+              <w:t>Fix and test level 4</w:t>
+            </w:r>
+          </w:p>
+        </w:tc>
+        <w:tc>
+          <w:tcPr>
+            <w:tcW w:w="2520" w:type="dxa"/>
+          </w:tcPr>
+          <w:p>
+            <w:pPr>
+              <w:rPr>
+                <w:rFonts w:ascii="Times New Roman" w:hAnsi="Times New Roman" w:cs="Times New Roman"/>
+              </w:rPr>
+            </w:pPr>
+            <w:r>
+              <w:rPr>
+                <w:rFonts w:ascii="Times New Roman" w:hAnsi="Times New Roman" w:cs="Times New Roman"/>
+              </w:rPr>
+              <w:t>Tăng Lợi Phát</w:t>
+            </w:r>
+          </w:p>
+        </w:tc>
+        <w:tc>
+          <w:tcPr>
+            <w:tcW w:w="1440" w:type="dxa"/>
+          </w:tcPr>
+          <w:p>
+            <w:pPr>
+              <w:jc w:val="center"/>
+              <w:rPr>
+                <w:rFonts w:ascii="Times New Roman" w:hAnsi="Times New Roman" w:cs="Times New Roman"/>
+              </w:rPr>
+            </w:pPr>
+            <w:r>
+              <w:rPr>
+                <w:rFonts w:ascii="Times New Roman" w:hAnsi="Times New Roman" w:cs="Times New Roman"/>
+              </w:rPr>
+              <w:t>27/11/2020</w:t>
+            </w:r>
+          </w:p>
+        </w:tc>
+        <w:tc>
+          <w:tcPr>
+            <w:tcW w:w="1458" w:type="dxa"/>
+          </w:tcPr>
+          <w:p>
+            <w:pPr>
+              <w:jc w:val="center"/>
+              <w:rPr>
+                <w:rFonts w:ascii="Times New Roman" w:hAnsi="Times New Roman" w:cs="Times New Roman"/>
+              </w:rPr>
+            </w:pPr>
+            <w:r>
+              <w:rPr>
+                <w:rFonts w:ascii="Times New Roman" w:hAnsi="Times New Roman" w:cs="Times New Roman"/>
+              </w:rPr>
+              <w:t>29/11/2020</w:t>
+            </w:r>
+          </w:p>
+        </w:tc>
+      </w:tr>
+      <w:tr>
+        <w:tc>
+          <w:tcPr>
+            <w:tcW w:w="4158" w:type="dxa"/>
+          </w:tcPr>
+          <w:p>
+            <w:pPr>
+              <w:rPr>
+                <w:rFonts w:ascii="Times New Roman" w:hAnsi="Times New Roman" w:cs="Times New Roman"/>
+              </w:rPr>
+            </w:pPr>
+            <w:r>
+              <w:rPr>
+                <w:rFonts w:ascii="Times New Roman" w:hAnsi="Times New Roman" w:cs="Times New Roman"/>
+              </w:rPr>
+              <w:t>Document level 4</w:t>
+            </w:r>
+          </w:p>
+        </w:tc>
+        <w:tc>
+          <w:tcPr>
+            <w:tcW w:w="2520" w:type="dxa"/>
+          </w:tcPr>
+          <w:p>
+            <w:pPr>
+              <w:rPr>
+                <w:rFonts w:ascii="Times New Roman" w:hAnsi="Times New Roman" w:cs="Times New Roman"/>
+              </w:rPr>
+            </w:pPr>
+            <w:r>
+              <w:rPr>
+                <w:rFonts w:ascii="Times New Roman" w:hAnsi="Times New Roman" w:cs="Times New Roman"/>
+              </w:rPr>
+              <w:t>Nguyễn Thành Đạt</w:t>
+            </w:r>
+          </w:p>
+        </w:tc>
+        <w:tc>
+          <w:tcPr>
+            <w:tcW w:w="1440" w:type="dxa"/>
+          </w:tcPr>
+          <w:p>
+            <w:pPr>
+              <w:jc w:val="center"/>
+              <w:rPr>
+                <w:rFonts w:ascii="Times New Roman" w:hAnsi="Times New Roman" w:cs="Times New Roman"/>
+              </w:rPr>
+            </w:pPr>
+            <w:r>
+              <w:rPr>
+                <w:rFonts w:ascii="Times New Roman" w:hAnsi="Times New Roman" w:cs="Times New Roman"/>
+              </w:rPr>
+              <w:t>27/11/2020</w:t>
+            </w:r>
+          </w:p>
+        </w:tc>
+        <w:tc>
+          <w:tcPr>
+            <w:tcW w:w="1458" w:type="dxa"/>
+          </w:tcPr>
+          <w:p>
+            <w:pPr>
+              <w:jc w:val="center"/>
+              <w:rPr>
+                <w:rFonts w:ascii="Times New Roman" w:hAnsi="Times New Roman" w:cs="Times New Roman"/>
+              </w:rPr>
+            </w:pPr>
+            <w:r>
+              <w:rPr>
+                <w:rFonts w:ascii="Times New Roman" w:hAnsi="Times New Roman" w:cs="Times New Roman"/>
+              </w:rPr>
+              <w:t>28/11/2020</w:t>
+            </w:r>
+          </w:p>
+        </w:tc>
+      </w:tr>
+      <w:tr>
+        <w:tc>
+          <w:tcPr>
+            <w:tcW w:w="4158" w:type="dxa"/>
+          </w:tcPr>
+          <w:p>
+            <w:pPr>
+              <w:rPr>
+                <w:rFonts w:ascii="Times New Roman" w:hAnsi="Times New Roman" w:cs="Times New Roman"/>
+              </w:rPr>
+            </w:pPr>
+            <w:r>
+              <w:rPr>
+                <w:rFonts w:ascii="Times New Roman" w:hAnsi="Times New Roman" w:cs="Times New Roman"/>
+              </w:rPr>
+              <w:t>Revise report</w:t>
+            </w:r>
+          </w:p>
+        </w:tc>
+        <w:tc>
+          <w:tcPr>
+            <w:tcW w:w="2520" w:type="dxa"/>
+          </w:tcPr>
+          <w:p>
+            <w:pPr>
+              <w:rPr>
+                <w:rFonts w:ascii="Times New Roman" w:hAnsi="Times New Roman" w:cs="Times New Roman"/>
+              </w:rPr>
+            </w:pPr>
+            <w:r>
+              <w:rPr>
+                <w:rFonts w:ascii="Times New Roman" w:hAnsi="Times New Roman" w:cs="Times New Roman"/>
+              </w:rPr>
+              <w:t>Tăng Lợi Phát</w:t>
+            </w:r>
+          </w:p>
+        </w:tc>
+        <w:tc>
+          <w:tcPr>
+            <w:tcW w:w="1440" w:type="dxa"/>
+          </w:tcPr>
+          <w:p>
+            <w:pPr>
+              <w:jc w:val="center"/>
+              <w:rPr>
+                <w:rFonts w:ascii="Times New Roman" w:hAnsi="Times New Roman" w:cs="Times New Roman"/>
+              </w:rPr>
+            </w:pPr>
+            <w:r>
+              <w:rPr>
+                <w:rFonts w:ascii="Times New Roman" w:hAnsi="Times New Roman" w:cs="Times New Roman"/>
+              </w:rPr>
+              <w:t>28/11/2020</w:t>
+            </w:r>
+          </w:p>
+        </w:tc>
+        <w:tc>
+          <w:tcPr>
+            <w:tcW w:w="1458" w:type="dxa"/>
+          </w:tcPr>
+          <w:p>
+            <w:pPr>
+              <w:jc w:val="center"/>
+              <w:rPr>
+                <w:rFonts w:ascii="Times New Roman" w:hAnsi="Times New Roman" w:cs="Times New Roman"/>
+              </w:rPr>
+            </w:pPr>
+            <w:r>
+              <w:rPr>
+                <w:rFonts w:ascii="Times New Roman" w:hAnsi="Times New Roman" w:cs="Times New Roman"/>
+              </w:rPr>
+              <w:t>29/11/2020</w:t>
+            </w:r>
+          </w:p>
+        </w:tc>
+      </w:tr>
+    </w:tbl>
+    <w:p>
+      <w:pPr>
+        <w:rPr>
+          <w:rFonts w:ascii="Times New Roman" w:hAnsi="Times New Roman" w:cs="Times New Roman"/>
+        </w:rPr>
+      </w:pPr>
     </w:p>
     <w:p>
       <w:pPr>
@@ -138,6 +2022,12 @@
         </w:rPr>
         <w:t>3. Environment</w:t>
       </w:r>
+      <w:r>
+        <w:rPr>
+          <w:rFonts w:ascii="Times New Roman" w:hAnsi="Times New Roman" w:cs="Times New Roman"/>
+        </w:rPr>
+        <w:t xml:space="preserve"> and project structure</w:t>
+      </w:r>
     </w:p>
     <w:p>
       <w:pPr>
@@ -151,91 +2041,386 @@
         </w:rPr>
         <w:t xml:space="preserve">Our project is written in Python 3 with Tkinter library for graphcial illustration. </w:t>
       </w:r>
-    </w:p>
-    <w:p>
-      <w:pPr>
-        <w:rPr>
-          <w:rFonts w:ascii="Times New Roman" w:hAnsi="Times New Roman" w:cs="Times New Roman"/>
-        </w:rPr>
-      </w:pPr>
-      <w:r>
-        <w:rPr>
-          <w:rFonts w:ascii="Times New Roman" w:hAnsi="Times New Roman" w:cs="Times New Roman"/>
-        </w:rPr>
-        <w:t>4. Approach</w:t>
-      </w:r>
-    </w:p>
-    <w:p>
-      <w:pPr>
-        <w:rPr>
-          <w:rFonts w:ascii="Times New Roman" w:hAnsi="Times New Roman" w:cs="Times New Roman"/>
-        </w:rPr>
-      </w:pPr>
-      <w:r>
-        <w:rPr>
-          <w:rFonts w:ascii="Times New Roman" w:hAnsi="Times New Roman" w:cs="Times New Roman"/>
-        </w:rPr>
-        <w:t>4.1. Level 1</w:t>
-      </w:r>
-    </w:p>
-    <w:p>
-      <w:pPr>
-        <w:rPr>
-          <w:rFonts w:ascii="Times New Roman" w:hAnsi="Times New Roman" w:cs="Times New Roman"/>
-        </w:rPr>
-      </w:pPr>
-      <w:r>
-        <w:rPr>
-          <w:rFonts w:ascii="Times New Roman" w:hAnsi="Times New Roman" w:cs="Times New Roman"/>
-        </w:rPr>
-        <w:t>4.2. Level 2</w:t>
-      </w:r>
-    </w:p>
-    <w:p>
-      <w:pPr>
-        <w:rPr>
-          <w:rFonts w:ascii="Times New Roman" w:hAnsi="Times New Roman" w:cs="Times New Roman"/>
-        </w:rPr>
-      </w:pPr>
-      <w:r>
-        <w:rPr>
-          <w:rFonts w:ascii="Times New Roman" w:hAnsi="Times New Roman" w:cs="Times New Roman"/>
-        </w:rPr>
-        <w:t>4.3. Level 3</w:t>
-      </w:r>
-    </w:p>
-    <w:p>
-      <w:pPr>
-        <w:rPr>
-          <w:rFonts w:ascii="Times New Roman" w:hAnsi="Times New Roman" w:cs="Times New Roman"/>
-        </w:rPr>
-      </w:pPr>
-      <w:r>
-        <w:rPr>
-          <w:rFonts w:ascii="Times New Roman" w:hAnsi="Times New Roman" w:cs="Times New Roman"/>
-        </w:rPr>
-        <w:t>4.4. Level 4</w:t>
-      </w:r>
-    </w:p>
-    <w:p>
-      <w:pPr>
-        <w:rPr>
-          <w:rFonts w:ascii="Times New Roman" w:hAnsi="Times New Roman" w:cs="Times New Roman"/>
-        </w:rPr>
-      </w:pPr>
-      <w:r>
-        <w:rPr>
-          <w:rFonts w:ascii="Times New Roman" w:hAnsi="Times New Roman" w:cs="Times New Roman"/>
-        </w:rPr>
-        <w:t>5. Conclusion</w:t>
-      </w:r>
-    </w:p>
-    <w:p>
-      <w:pPr>
-        <w:rPr>
-          <w:rFonts w:ascii="Times New Roman" w:hAnsi="Times New Roman" w:cs="Times New Roman"/>
-        </w:rPr>
-      </w:pPr>
+      <w:r>
+        <w:rPr>
+          <w:rFonts w:ascii="Times New Roman" w:hAnsi="Times New Roman" w:cs="Times New Roman"/>
+        </w:rPr>
+        <w:t xml:space="preserve">We allow two input modes: graphical and nongraphical mode. The nongraphical mode is used to test the efficient of the algorithms with large map size. For better illustration, we recommend that the input map of the graphical mode should be limited to 15x40 (n &lt;= 15, m &lt;= 40). </w:t>
+      </w:r>
+    </w:p>
+    <w:p>
+      <w:pPr>
+        <w:rPr>
+          <w:rFonts w:ascii="Times New Roman" w:hAnsi="Times New Roman" w:cs="Times New Roman"/>
+        </w:rPr>
+      </w:pPr>
+      <w:r>
+        <w:rPr>
+          <w:rFonts w:ascii="Times New Roman" w:hAnsi="Times New Roman" w:cs="Times New Roman"/>
+        </w:rPr>
+        <w:t xml:space="preserve">To experiment with different algorithms for different levels, we divide the project structure into four folders, each folder correspond to one level. All the map that we use for testing and demo are kept in ./map. The assets for graphical illustration are kept in ./asset. </w:t>
+      </w:r>
+    </w:p>
+    <w:p>
+      <w:pPr>
+        <w:rPr>
+          <w:rFonts w:ascii="Times New Roman" w:hAnsi="Times New Roman" w:cs="Times New Roman"/>
+        </w:rPr>
+      </w:pPr>
+      <w:r>
+        <w:rPr>
+          <w:rFonts w:ascii="Times New Roman" w:hAnsi="Times New Roman" w:cs="Times New Roman"/>
+        </w:rPr>
+        <w:t>Each level consists of different classes, mainly the Seeker and Hider classes inheritted from Player. All of the agents are managed by Game class. This class is also responsible for passing information to the Gui class for graphical illustration. The config for the game can be stored in class Config.</w:t>
+      </w:r>
+    </w:p>
+    <w:p>
+      <w:pPr>
+        <w:rPr>
+          <w:rFonts w:ascii="Times New Roman" w:hAnsi="Times New Roman" w:cs="Times New Roman"/>
+        </w:rPr>
+      </w:pPr>
+      <w:r>
+        <w:rPr>
+          <w:rFonts w:ascii="Times New Roman" w:hAnsi="Times New Roman" w:cs="Times New Roman"/>
+        </w:rPr>
+        <w:t>4. Project setup</w:t>
+      </w:r>
+    </w:p>
+    <w:p>
+      <w:pPr>
+        <w:rPr>
+          <w:rFonts w:ascii="Times New Roman" w:hAnsi="Times New Roman" w:cs="Times New Roman"/>
+        </w:rPr>
+      </w:pPr>
+      <w:r>
+        <w:rPr>
+          <w:rFonts w:ascii="Times New Roman" w:hAnsi="Times New Roman" w:cs="Times New Roman"/>
+        </w:rPr>
+        <w:t>First, we should navigate to the specific level (e.g. cd level1). Then, the program can be launched by the following command: python main.py (-ng) -m &lt;map name&gt;.</w:t>
+      </w:r>
+    </w:p>
+    <w:p>
+      <w:pPr>
+        <w:rPr>
+          <w:rFonts w:ascii="Times New Roman" w:hAnsi="Times New Roman" w:cs="Times New Roman"/>
+        </w:rPr>
+      </w:pPr>
+      <w:r>
+        <w:rPr>
+          <w:rFonts w:ascii="Times New Roman" w:hAnsi="Times New Roman" w:cs="Times New Roman"/>
+        </w:rPr>
+        <w:t>The -ng flag is added in case we do not want the graphical result to be displayed. In addition, the game winner and seeker point are also presented right before the program terminated. In the nongraphical mode, the total running time are also displayed.</w:t>
+      </w:r>
+    </w:p>
+    <w:p>
+      <w:pPr>
+        <w:rPr>
+          <w:rFonts w:ascii="Times New Roman" w:hAnsi="Times New Roman" w:cs="Times New Roman"/>
+        </w:rPr>
+      </w:pPr>
+      <w:r>
+        <w:rPr>
+          <w:rFonts w:ascii="Times New Roman" w:hAnsi="Times New Roman" w:cs="Times New Roman"/>
+        </w:rPr>
+        <w:t>Here is an example:</w:t>
+      </w:r>
+    </w:p>
+    <w:p>
+      <w:pPr>
+        <w:rPr>
+          <w:rFonts w:ascii="Times New Roman" w:hAnsi="Times New Roman" w:cs="Times New Roman"/>
+        </w:rPr>
+      </w:pPr>
+      <w:r>
+        <w:rPr>
+          <w:rFonts w:ascii="Times New Roman" w:hAnsi="Times New Roman" w:cs="Times New Roman"/>
+        </w:rPr>
+        <w:drawing>
+          <wp:inline distT="0" distB="0" distL="0" distR="0" wp14:anchorId="5823ADD3" wp14:editId="72678503">
+            <wp:extent cx="5943600" cy="424815"/>
+            <wp:effectExtent l="0" t="0" r="0" b="0"/>
+            <wp:docPr id="1" name="Picture 1"/>
+            <wp:cNvGraphicFramePr>
+              <a:graphicFrameLocks xmlns:a="http://schemas.openxmlformats.org/drawingml/2006/main" noChangeAspect="1"/>
+            </wp:cNvGraphicFramePr>
+            <a:graphic xmlns:a="http://schemas.openxmlformats.org/drawingml/2006/main">
+              <a:graphicData uri="http://schemas.openxmlformats.org/drawingml/2006/picture">
+                <pic:pic xmlns:pic="http://schemas.openxmlformats.org/drawingml/2006/picture">
+                  <pic:nvPicPr>
+                    <pic:cNvPr id="1" name=""/>
+                    <pic:cNvPicPr/>
+                  </pic:nvPicPr>
+                  <pic:blipFill>
+                    <a:blip r:embed="rId4"/>
+                    <a:stretch>
+                      <a:fillRect/>
+                    </a:stretch>
+                  </pic:blipFill>
+                  <pic:spPr>
+                    <a:xfrm>
+                      <a:off x="0" y="0"/>
+                      <a:ext cx="5943600" cy="424815"/>
+                    </a:xfrm>
+                    <a:prstGeom prst="rect">
+                      <a:avLst/>
+                    </a:prstGeom>
+                  </pic:spPr>
+                </pic:pic>
+              </a:graphicData>
+            </a:graphic>
+          </wp:inline>
+        </w:drawing>
+      </w:r>
+    </w:p>
+    <w:p>
+      <w:pPr>
+        <w:rPr>
+          <w:rFonts w:ascii="Times New Roman" w:hAnsi="Times New Roman" w:cs="Times New Roman"/>
+        </w:rPr>
+      </w:pPr>
+      <w:r>
+        <w:rPr>
+          <w:rFonts w:ascii="Times New Roman" w:hAnsi="Times New Roman" w:cs="Times New Roman"/>
+        </w:rPr>
+        <w:t>5</w:t>
+      </w:r>
+      <w:r>
+        <w:rPr>
+          <w:rFonts w:ascii="Times New Roman" w:hAnsi="Times New Roman" w:cs="Times New Roman"/>
+        </w:rPr>
+        <w:t>. Approach</w:t>
+      </w:r>
+    </w:p>
+    <w:p>
+      <w:pPr>
+        <w:rPr>
+          <w:rFonts w:ascii="Times New Roman" w:hAnsi="Times New Roman" w:cs="Times New Roman"/>
+        </w:rPr>
+      </w:pPr>
+      <w:r>
+        <w:rPr>
+          <w:rFonts w:ascii="Times New Roman" w:hAnsi="Times New Roman" w:cs="Times New Roman"/>
+        </w:rPr>
+        <w:t>5</w:t>
+      </w:r>
+      <w:r>
+        <w:rPr>
+          <w:rFonts w:ascii="Times New Roman" w:hAnsi="Times New Roman" w:cs="Times New Roman"/>
+        </w:rPr>
+        <w:t>.1. Level 1</w:t>
+      </w:r>
+    </w:p>
+    <w:p>
+      <w:pPr>
+        <w:rPr>
+          <w:rFonts w:ascii="Times New Roman" w:hAnsi="Times New Roman" w:cs="Times New Roman"/>
+        </w:rPr>
+      </w:pPr>
+      <w:r>
+        <w:rPr>
+          <w:rFonts w:ascii="Times New Roman" w:hAnsi="Times New Roman" w:cs="Times New Roman"/>
+        </w:rPr>
+        <w:t xml:space="preserve">For this level, there is only one fixed hider that announce randomly in an 7x7 area after 5 turns. Moreover, the seeker is penalized for each irrational move. Therefore, we decide to let the seeker wait 5 </w:t>
+      </w:r>
+      <w:r>
+        <w:rPr>
+          <w:rFonts w:ascii="Times New Roman" w:hAnsi="Times New Roman" w:cs="Times New Roman"/>
+        </w:rPr>
+        <w:lastRenderedPageBreak/>
+        <w:t>turns to verify the surrounded area whether there is an announcement or not. Once the seeker observer either the hider or her announcement, he can cut down the search space to a small number of cells. Then, a simple BFS is enough to catch the hider.</w:t>
+      </w:r>
+    </w:p>
+    <w:p>
+      <w:pPr>
+        <w:rPr>
+          <w:rFonts w:ascii="Times New Roman" w:hAnsi="Times New Roman" w:cs="Times New Roman"/>
+        </w:rPr>
+      </w:pPr>
+      <w:r>
+        <w:rPr>
+          <w:rFonts w:ascii="Times New Roman" w:hAnsi="Times New Roman" w:cs="Times New Roman"/>
+        </w:rPr>
+        <w:t xml:space="preserve">In the unlucky case, the seeker cannot hear the announcement and see the hider, he need to make a random move. We decide to </w:t>
+      </w:r>
+      <w:r>
+        <w:rPr>
+          <w:rFonts w:ascii="Times New Roman" w:hAnsi="Times New Roman" w:cs="Times New Roman"/>
+        </w:rPr>
+        <w:t>use the heuristic value to help the seeker decide his move</w:t>
+      </w:r>
+      <w:r>
+        <w:rPr>
+          <w:rFonts w:ascii="Times New Roman" w:hAnsi="Times New Roman" w:cs="Times New Roman"/>
+        </w:rPr>
+        <w:t>, where the heuristic is calculated as the number of nonempty adjacent cells</w:t>
+      </w:r>
+      <w:r>
+        <w:rPr>
+          <w:rFonts w:ascii="Times New Roman" w:hAnsi="Times New Roman" w:cs="Times New Roman"/>
+        </w:rPr>
+        <w:t xml:space="preserve"> minus the Manhattan distance from that cell to the seeker</w:t>
+      </w:r>
+      <w:r>
+        <w:rPr>
+          <w:rFonts w:ascii="Times New Roman" w:hAnsi="Times New Roman" w:cs="Times New Roman"/>
+        </w:rPr>
+        <w:t xml:space="preserve">. </w:t>
+      </w:r>
+      <w:r>
+        <w:rPr>
+          <w:rFonts w:ascii="Times New Roman" w:hAnsi="Times New Roman" w:cs="Times New Roman"/>
+        </w:rPr>
+        <w:t>We want the seeker to prioritize cells in the corner, while making sure that nearby cells are checked.</w:t>
+      </w:r>
+    </w:p>
+    <w:p>
+      <w:pPr>
+        <w:rPr>
+          <w:rFonts w:ascii="Times New Roman" w:hAnsi="Times New Roman" w:cs="Times New Roman"/>
+        </w:rPr>
+      </w:pPr>
+      <w:r>
+        <w:rPr>
+          <w:rFonts w:ascii="Times New Roman" w:hAnsi="Times New Roman" w:cs="Times New Roman"/>
+        </w:rPr>
+        <w:t>In case the hider can hear the announce and know for sure the hider possible positions, but cannot get there, or when all of possible cells are visited, we let the seeker give up. This case happens when the hider are trapped in a disconnect area from the seeker.</w:t>
+      </w:r>
+    </w:p>
+    <w:p>
+      <w:pPr>
+        <w:rPr>
+          <w:rFonts w:ascii="Times New Roman" w:hAnsi="Times New Roman" w:cs="Times New Roman"/>
+        </w:rPr>
+      </w:pPr>
+      <w:r>
+        <w:rPr>
+          <w:rFonts w:ascii="Times New Roman" w:hAnsi="Times New Roman" w:cs="Times New Roman"/>
+        </w:rPr>
+        <w:t>5</w:t>
+      </w:r>
+      <w:r>
+        <w:rPr>
+          <w:rFonts w:ascii="Times New Roman" w:hAnsi="Times New Roman" w:cs="Times New Roman"/>
+        </w:rPr>
+        <w:t>.2. Level 2</w:t>
+      </w:r>
+    </w:p>
+    <w:p>
+      <w:pPr>
+        <w:rPr>
+          <w:rFonts w:ascii="Times New Roman" w:hAnsi="Times New Roman" w:cs="Times New Roman"/>
+        </w:rPr>
+      </w:pPr>
+      <w:r>
+        <w:rPr>
+          <w:rFonts w:ascii="Times New Roman" w:hAnsi="Times New Roman" w:cs="Times New Roman"/>
+        </w:rPr>
+        <w:t>5</w:t>
+      </w:r>
+      <w:r>
+        <w:rPr>
+          <w:rFonts w:ascii="Times New Roman" w:hAnsi="Times New Roman" w:cs="Times New Roman"/>
+        </w:rPr>
+        <w:t>.3. Level 3</w:t>
+      </w:r>
+    </w:p>
+    <w:p>
+      <w:pPr>
+        <w:rPr>
+          <w:rFonts w:ascii="Times New Roman" w:hAnsi="Times New Roman" w:cs="Times New Roman"/>
+        </w:rPr>
+      </w:pPr>
+      <w:r>
+        <w:rPr>
+          <w:rFonts w:ascii="Times New Roman" w:hAnsi="Times New Roman" w:cs="Times New Roman"/>
+        </w:rPr>
+        <w:t>5</w:t>
+      </w:r>
+      <w:r>
+        <w:rPr>
+          <w:rFonts w:ascii="Times New Roman" w:hAnsi="Times New Roman" w:cs="Times New Roman"/>
+        </w:rPr>
+        <w:t>.4. Level 4</w:t>
+      </w:r>
+    </w:p>
+    <w:p>
+      <w:pPr>
+        <w:rPr>
+          <w:rFonts w:ascii="Times New Roman" w:hAnsi="Times New Roman" w:cs="Times New Roman"/>
+        </w:rPr>
+      </w:pPr>
+      <w:r>
+        <w:rPr>
+          <w:rFonts w:ascii="Times New Roman" w:hAnsi="Times New Roman" w:cs="Times New Roman"/>
+        </w:rPr>
+        <w:t>6. Experimental results</w:t>
+      </w:r>
+    </w:p>
+    <w:p>
+      <w:pPr>
+        <w:rPr>
+          <w:rFonts w:ascii="Times New Roman" w:hAnsi="Times New Roman" w:cs="Times New Roman"/>
+        </w:rPr>
+      </w:pPr>
+      <w:r>
+        <w:rPr>
+          <w:rFonts w:ascii="Times New Roman" w:hAnsi="Times New Roman" w:cs="Times New Roman"/>
+        </w:rPr>
+        <w:t>6.1. Level 1</w:t>
+      </w:r>
+    </w:p>
+    <w:p>
+      <w:pPr>
+        <w:rPr>
+          <w:rFonts w:ascii="Times New Roman" w:hAnsi="Times New Roman" w:cs="Times New Roman"/>
+        </w:rPr>
+      </w:pPr>
+      <w:r>
+        <w:rPr>
+          <w:rFonts w:ascii="Times New Roman" w:hAnsi="Times New Roman" w:cs="Times New Roman"/>
+        </w:rPr>
+        <w:t>6.2. Level 2</w:t>
+      </w:r>
+    </w:p>
+    <w:p>
+      <w:pPr>
+        <w:rPr>
+          <w:rFonts w:ascii="Times New Roman" w:hAnsi="Times New Roman" w:cs="Times New Roman"/>
+        </w:rPr>
+      </w:pPr>
+      <w:r>
+        <w:rPr>
+          <w:rFonts w:ascii="Times New Roman" w:hAnsi="Times New Roman" w:cs="Times New Roman"/>
+        </w:rPr>
+        <w:t>6.3. Level 3</w:t>
+      </w:r>
+    </w:p>
+    <w:p>
+      <w:pPr>
+        <w:rPr>
+          <w:rFonts w:ascii="Times New Roman" w:hAnsi="Times New Roman" w:cs="Times New Roman"/>
+        </w:rPr>
+      </w:pPr>
+      <w:r>
+        <w:rPr>
+          <w:rFonts w:ascii="Times New Roman" w:hAnsi="Times New Roman" w:cs="Times New Roman"/>
+        </w:rPr>
+        <w:t>6.4. Level 4</w:t>
+      </w:r>
+    </w:p>
+    <w:p>
+      <w:pPr>
+        <w:rPr>
+          <w:rFonts w:ascii="Times New Roman" w:hAnsi="Times New Roman" w:cs="Times New Roman"/>
+        </w:rPr>
+      </w:pPr>
+      <w:r>
+        <w:rPr>
+          <w:rFonts w:ascii="Times New Roman" w:hAnsi="Times New Roman" w:cs="Times New Roman"/>
+        </w:rPr>
+        <w:t>7. Conclusion</w:t>
+      </w:r>
     </w:p>
     <w:p/>
     <w:sectPr>
@@ -675,6 +2860,25 @@
     <w:semiHidden/>
     <w:unhideWhenUsed/>
   </w:style>
+  <w:style w:type="table" w:styleId="TableGrid">
+    <w:name w:val="Table Grid"/>
+    <w:basedOn w:val="TableNormal"/>
+    <w:uiPriority w:val="59"/>
+    <w:rsid w:val="007C272A"/>
+    <w:pPr>
+      <w:spacing w:after="0" w:line="240" w:lineRule="auto"/>
+    </w:pPr>
+    <w:tblPr>
+      <w:tblBorders>
+        <w:top w:val="single" w:sz="4" w:space="0" w:color="auto"/>
+        <w:left w:val="single" w:sz="4" w:space="0" w:color="auto"/>
+        <w:bottom w:val="single" w:sz="4" w:space="0" w:color="auto"/>
+        <w:right w:val="single" w:sz="4" w:space="0" w:color="auto"/>
+        <w:insideH w:val="single" w:sz="4" w:space="0" w:color="auto"/>
+        <w:insideV w:val="single" w:sz="4" w:space="0" w:color="auto"/>
+      </w:tblBorders>
+    </w:tblPr>
+  </w:style>
 </w:styles>
 </file>
 

</xml_diff>

<commit_message>
Restructure level 2, 3, implement obs_push function for level 4
</commit_message>
<xml_diff>
--- a/Report.docx
+++ b/Report.docx
@@ -116,20 +116,44 @@
         <w:rPr>
           <w:rFonts w:ascii="Times New Roman" w:hAnsi="Times New Roman" w:cs="Times New Roman"/>
         </w:rPr>
-        <w:t>In this project, we aim to implement intelligent agents who involve in the game called Hide and Seek, using basic searching and optimization techniques. The project consists of 4 different levels and is developed in three weeks. Details of tasks and assignment are listed in section 2.</w:t>
-      </w:r>
-    </w:p>
-    <w:p>
-      <w:pPr>
-        <w:rPr>
-          <w:rFonts w:ascii="Times New Roman" w:hAnsi="Times New Roman" w:cs="Times New Roman"/>
-        </w:rPr>
-      </w:pPr>
-      <w:r>
-        <w:rPr>
-          <w:rFonts w:ascii="Times New Roman" w:hAnsi="Times New Roman" w:cs="Times New Roman"/>
-        </w:rPr>
-        <w:t xml:space="preserve">We develop the project on Python 3, with Tkinter library for graphical illustration. Section 3 and 4 presents the project structure and describes how to launch the program. Basically, we use a different approach for each level. However, their main idea is for the seeker to minimize his path, and the hider to maximize the seeker’s path. </w:t>
+        <w:t xml:space="preserve">In this project, we aim to implement intelligent agents who involve in the game called Hide and Seek, using basic searching and optimization techniques. The project consists of 4 different levels and is developed in </w:t>
+      </w:r>
+      <w:r>
+        <w:rPr>
+          <w:rFonts w:ascii="Times New Roman" w:hAnsi="Times New Roman" w:cs="Times New Roman"/>
+        </w:rPr>
+        <w:t>four</w:t>
+      </w:r>
+      <w:r>
+        <w:rPr>
+          <w:rFonts w:ascii="Times New Roman" w:hAnsi="Times New Roman" w:cs="Times New Roman"/>
+        </w:rPr>
+        <w:t xml:space="preserve"> weeks. Details of tasks and assignment are listed in section 2.</w:t>
+      </w:r>
+    </w:p>
+    <w:p>
+      <w:pPr>
+        <w:rPr>
+          <w:rFonts w:ascii="Times New Roman" w:hAnsi="Times New Roman" w:cs="Times New Roman"/>
+        </w:rPr>
+      </w:pPr>
+      <w:r>
+        <w:rPr>
+          <w:rFonts w:ascii="Times New Roman" w:hAnsi="Times New Roman" w:cs="Times New Roman"/>
+        </w:rPr>
+        <w:t xml:space="preserve">We develop the project on Python 3, with Tkinter library for graphical illustration. Section 3 and 4 presents the project structure and describes how to launch the program. Basically, we use a different approach for each level. However, their main idea is for the seeker to minimize his path, and the hider to maximize the seeker’s </w:t>
+      </w:r>
+      <w:r>
+        <w:rPr>
+          <w:rFonts w:ascii="Times New Roman" w:hAnsi="Times New Roman" w:cs="Times New Roman"/>
+        </w:rPr>
+        <w:t>number of turn to travel</w:t>
+      </w:r>
+      <w:r>
+        <w:rPr>
+          <w:rFonts w:ascii="Times New Roman" w:hAnsi="Times New Roman" w:cs="Times New Roman"/>
+        </w:rPr>
+        <w:t xml:space="preserve">. </w:t>
       </w:r>
       <w:r>
         <w:rPr>
@@ -499,7 +523,7 @@
               <w:rPr>
                 <w:rFonts w:ascii="Times New Roman" w:hAnsi="Times New Roman" w:cs="Times New Roman"/>
               </w:rPr>
-              <w:t>Tăng Lợi Phát</w:t>
+              <w:t>Nguyễn Thành Đạt</w:t>
             </w:r>
           </w:p>
           <w:p>
@@ -1497,7 +1521,19 @@
               <w:rPr>
                 <w:rFonts w:ascii="Times New Roman" w:hAnsi="Times New Roman" w:cs="Times New Roman"/>
               </w:rPr>
-              <w:t>22/11/2020</w:t>
+              <w:t>2</w:t>
+            </w:r>
+            <w:r>
+              <w:rPr>
+                <w:rFonts w:ascii="Times New Roman" w:hAnsi="Times New Roman" w:cs="Times New Roman"/>
+              </w:rPr>
+              <w:t>3</w:t>
+            </w:r>
+            <w:r>
+              <w:rPr>
+                <w:rFonts w:ascii="Times New Roman" w:hAnsi="Times New Roman" w:cs="Times New Roman"/>
+              </w:rPr>
+              <w:t>/11/2020</w:t>
             </w:r>
           </w:p>
         </w:tc>
@@ -1516,7 +1552,19 @@
               <w:rPr>
                 <w:rFonts w:ascii="Times New Roman" w:hAnsi="Times New Roman" w:cs="Times New Roman"/>
               </w:rPr>
-              <w:t>24/11/2020</w:t>
+              <w:t>2</w:t>
+            </w:r>
+            <w:r>
+              <w:rPr>
+                <w:rFonts w:ascii="Times New Roman" w:hAnsi="Times New Roman" w:cs="Times New Roman"/>
+              </w:rPr>
+              <w:t>5</w:t>
+            </w:r>
+            <w:r>
+              <w:rPr>
+                <w:rFonts w:ascii="Times New Roman" w:hAnsi="Times New Roman" w:cs="Times New Roman"/>
+              </w:rPr>
+              <w:t>/11/2020</w:t>
             </w:r>
           </w:p>
         </w:tc>
@@ -1573,7 +1621,19 @@
               <w:rPr>
                 <w:rFonts w:ascii="Times New Roman" w:hAnsi="Times New Roman" w:cs="Times New Roman"/>
               </w:rPr>
-              <w:t>25/11/2020</w:t>
+              <w:t>2</w:t>
+            </w:r>
+            <w:r>
+              <w:rPr>
+                <w:rFonts w:ascii="Times New Roman" w:hAnsi="Times New Roman" w:cs="Times New Roman"/>
+              </w:rPr>
+              <w:t>6</w:t>
+            </w:r>
+            <w:r>
+              <w:rPr>
+                <w:rFonts w:ascii="Times New Roman" w:hAnsi="Times New Roman" w:cs="Times New Roman"/>
+              </w:rPr>
+              <w:t>/11/2020</w:t>
             </w:r>
           </w:p>
         </w:tc>
@@ -1592,7 +1652,19 @@
               <w:rPr>
                 <w:rFonts w:ascii="Times New Roman" w:hAnsi="Times New Roman" w:cs="Times New Roman"/>
               </w:rPr>
-              <w:t>26/11/2020</w:t>
+              <w:t>2</w:t>
+            </w:r>
+            <w:r>
+              <w:rPr>
+                <w:rFonts w:ascii="Times New Roman" w:hAnsi="Times New Roman" w:cs="Times New Roman"/>
+              </w:rPr>
+              <w:t>7</w:t>
+            </w:r>
+            <w:r>
+              <w:rPr>
+                <w:rFonts w:ascii="Times New Roman" w:hAnsi="Times New Roman" w:cs="Times New Roman"/>
+              </w:rPr>
+              <w:t>/11/2020</w:t>
             </w:r>
           </w:p>
         </w:tc>
@@ -1649,7 +1721,19 @@
               <w:rPr>
                 <w:rFonts w:ascii="Times New Roman" w:hAnsi="Times New Roman" w:cs="Times New Roman"/>
               </w:rPr>
-              <w:t>25/11/2020</w:t>
+              <w:t>2</w:t>
+            </w:r>
+            <w:r>
+              <w:rPr>
+                <w:rFonts w:ascii="Times New Roman" w:hAnsi="Times New Roman" w:cs="Times New Roman"/>
+              </w:rPr>
+              <w:t>7</w:t>
+            </w:r>
+            <w:r>
+              <w:rPr>
+                <w:rFonts w:ascii="Times New Roman" w:hAnsi="Times New Roman" w:cs="Times New Roman"/>
+              </w:rPr>
+              <w:t>/11/2020</w:t>
             </w:r>
           </w:p>
         </w:tc>
@@ -1668,7 +1752,19 @@
               <w:rPr>
                 <w:rFonts w:ascii="Times New Roman" w:hAnsi="Times New Roman" w:cs="Times New Roman"/>
               </w:rPr>
-              <w:t>26/11/2020</w:t>
+              <w:t>2</w:t>
+            </w:r>
+            <w:r>
+              <w:rPr>
+                <w:rFonts w:ascii="Times New Roman" w:hAnsi="Times New Roman" w:cs="Times New Roman"/>
+              </w:rPr>
+              <w:t>8</w:t>
+            </w:r>
+            <w:r>
+              <w:rPr>
+                <w:rFonts w:ascii="Times New Roman" w:hAnsi="Times New Roman" w:cs="Times New Roman"/>
+              </w:rPr>
+              <w:t>/11/2020</w:t>
             </w:r>
           </w:p>
         </w:tc>
@@ -1738,7 +1834,19 @@
               <w:rPr>
                 <w:rFonts w:ascii="Times New Roman" w:hAnsi="Times New Roman" w:cs="Times New Roman"/>
               </w:rPr>
-              <w:t>26/11/2020</w:t>
+              <w:t>2</w:t>
+            </w:r>
+            <w:r>
+              <w:rPr>
+                <w:rFonts w:ascii="Times New Roman" w:hAnsi="Times New Roman" w:cs="Times New Roman"/>
+              </w:rPr>
+              <w:t>8</w:t>
+            </w:r>
+            <w:r>
+              <w:rPr>
+                <w:rFonts w:ascii="Times New Roman" w:hAnsi="Times New Roman" w:cs="Times New Roman"/>
+              </w:rPr>
+              <w:t>/11/2020</w:t>
             </w:r>
           </w:p>
         </w:tc>
@@ -1763,13 +1871,19 @@
               <w:rPr>
                 <w:rFonts w:ascii="Times New Roman" w:hAnsi="Times New Roman" w:cs="Times New Roman"/>
               </w:rPr>
-              <w:t>7</w:t>
-            </w:r>
-            <w:r>
-              <w:rPr>
-                <w:rFonts w:ascii="Times New Roman" w:hAnsi="Times New Roman" w:cs="Times New Roman"/>
-              </w:rPr>
-              <w:t>/11/2020</w:t>
+              <w:t>/1</w:t>
+            </w:r>
+            <w:r>
+              <w:rPr>
+                <w:rFonts w:ascii="Times New Roman" w:hAnsi="Times New Roman" w:cs="Times New Roman"/>
+              </w:rPr>
+              <w:t>2</w:t>
+            </w:r>
+            <w:r>
+              <w:rPr>
+                <w:rFonts w:ascii="Times New Roman" w:hAnsi="Times New Roman" w:cs="Times New Roman"/>
+              </w:rPr>
+              <w:t>/2020</w:t>
             </w:r>
           </w:p>
         </w:tc>
@@ -1826,7 +1940,25 @@
               <w:rPr>
                 <w:rFonts w:ascii="Times New Roman" w:hAnsi="Times New Roman" w:cs="Times New Roman"/>
               </w:rPr>
-              <w:t>27/11/2020</w:t>
+              <w:t>3</w:t>
+            </w:r>
+            <w:r>
+              <w:rPr>
+                <w:rFonts w:ascii="Times New Roman" w:hAnsi="Times New Roman" w:cs="Times New Roman"/>
+              </w:rPr>
+              <w:t>/1</w:t>
+            </w:r>
+            <w:r>
+              <w:rPr>
+                <w:rFonts w:ascii="Times New Roman" w:hAnsi="Times New Roman" w:cs="Times New Roman"/>
+              </w:rPr>
+              <w:t>2</w:t>
+            </w:r>
+            <w:r>
+              <w:rPr>
+                <w:rFonts w:ascii="Times New Roman" w:hAnsi="Times New Roman" w:cs="Times New Roman"/>
+              </w:rPr>
+              <w:t>/2020</w:t>
             </w:r>
           </w:p>
         </w:tc>
@@ -1845,7 +1977,25 @@
               <w:rPr>
                 <w:rFonts w:ascii="Times New Roman" w:hAnsi="Times New Roman" w:cs="Times New Roman"/>
               </w:rPr>
-              <w:t>29/11/2020</w:t>
+              <w:t>4</w:t>
+            </w:r>
+            <w:r>
+              <w:rPr>
+                <w:rFonts w:ascii="Times New Roman" w:hAnsi="Times New Roman" w:cs="Times New Roman"/>
+              </w:rPr>
+              <w:t>/1</w:t>
+            </w:r>
+            <w:r>
+              <w:rPr>
+                <w:rFonts w:ascii="Times New Roman" w:hAnsi="Times New Roman" w:cs="Times New Roman"/>
+              </w:rPr>
+              <w:t>2</w:t>
+            </w:r>
+            <w:r>
+              <w:rPr>
+                <w:rFonts w:ascii="Times New Roman" w:hAnsi="Times New Roman" w:cs="Times New Roman"/>
+              </w:rPr>
+              <w:t>/2020</w:t>
             </w:r>
           </w:p>
         </w:tc>
@@ -1902,7 +2052,25 @@
               <w:rPr>
                 <w:rFonts w:ascii="Times New Roman" w:hAnsi="Times New Roman" w:cs="Times New Roman"/>
               </w:rPr>
-              <w:t>27/11/2020</w:t>
+              <w:t>4</w:t>
+            </w:r>
+            <w:r>
+              <w:rPr>
+                <w:rFonts w:ascii="Times New Roman" w:hAnsi="Times New Roman" w:cs="Times New Roman"/>
+              </w:rPr>
+              <w:t>/1</w:t>
+            </w:r>
+            <w:r>
+              <w:rPr>
+                <w:rFonts w:ascii="Times New Roman" w:hAnsi="Times New Roman" w:cs="Times New Roman"/>
+              </w:rPr>
+              <w:t>2</w:t>
+            </w:r>
+            <w:r>
+              <w:rPr>
+                <w:rFonts w:ascii="Times New Roman" w:hAnsi="Times New Roman" w:cs="Times New Roman"/>
+              </w:rPr>
+              <w:t>/2020</w:t>
             </w:r>
           </w:p>
         </w:tc>
@@ -1921,7 +2089,25 @@
               <w:rPr>
                 <w:rFonts w:ascii="Times New Roman" w:hAnsi="Times New Roman" w:cs="Times New Roman"/>
               </w:rPr>
-              <w:t>28/11/2020</w:t>
+              <w:t>5</w:t>
+            </w:r>
+            <w:r>
+              <w:rPr>
+                <w:rFonts w:ascii="Times New Roman" w:hAnsi="Times New Roman" w:cs="Times New Roman"/>
+              </w:rPr>
+              <w:t>/1</w:t>
+            </w:r>
+            <w:r>
+              <w:rPr>
+                <w:rFonts w:ascii="Times New Roman" w:hAnsi="Times New Roman" w:cs="Times New Roman"/>
+              </w:rPr>
+              <w:t>2</w:t>
+            </w:r>
+            <w:r>
+              <w:rPr>
+                <w:rFonts w:ascii="Times New Roman" w:hAnsi="Times New Roman" w:cs="Times New Roman"/>
+              </w:rPr>
+              <w:t>/2020</w:t>
             </w:r>
           </w:p>
         </w:tc>
@@ -1978,7 +2164,25 @@
               <w:rPr>
                 <w:rFonts w:ascii="Times New Roman" w:hAnsi="Times New Roman" w:cs="Times New Roman"/>
               </w:rPr>
-              <w:t>28/11/2020</w:t>
+              <w:t>5</w:t>
+            </w:r>
+            <w:r>
+              <w:rPr>
+                <w:rFonts w:ascii="Times New Roman" w:hAnsi="Times New Roman" w:cs="Times New Roman"/>
+              </w:rPr>
+              <w:t>/1</w:t>
+            </w:r>
+            <w:r>
+              <w:rPr>
+                <w:rFonts w:ascii="Times New Roman" w:hAnsi="Times New Roman" w:cs="Times New Roman"/>
+              </w:rPr>
+              <w:t>2</w:t>
+            </w:r>
+            <w:r>
+              <w:rPr>
+                <w:rFonts w:ascii="Times New Roman" w:hAnsi="Times New Roman" w:cs="Times New Roman"/>
+              </w:rPr>
+              <w:t>/2020</w:t>
             </w:r>
           </w:p>
         </w:tc>
@@ -1997,7 +2201,25 @@
               <w:rPr>
                 <w:rFonts w:ascii="Times New Roman" w:hAnsi="Times New Roman" w:cs="Times New Roman"/>
               </w:rPr>
-              <w:t>29/11/2020</w:t>
+              <w:t>6</w:t>
+            </w:r>
+            <w:r>
+              <w:rPr>
+                <w:rFonts w:ascii="Times New Roman" w:hAnsi="Times New Roman" w:cs="Times New Roman"/>
+              </w:rPr>
+              <w:t>/1</w:t>
+            </w:r>
+            <w:r>
+              <w:rPr>
+                <w:rFonts w:ascii="Times New Roman" w:hAnsi="Times New Roman" w:cs="Times New Roman"/>
+              </w:rPr>
+              <w:t>2</w:t>
+            </w:r>
+            <w:r>
+              <w:rPr>
+                <w:rFonts w:ascii="Times New Roman" w:hAnsi="Times New Roman" w:cs="Times New Roman"/>
+              </w:rPr>
+              <w:t>/2020</w:t>
             </w:r>
           </w:p>
         </w:tc>
@@ -2135,6 +2357,7 @@
       <w:r>
         <w:rPr>
           <w:rFonts w:ascii="Times New Roman" w:hAnsi="Times New Roman" w:cs="Times New Roman"/>
+          <w:noProof/>
         </w:rPr>
         <w:drawing>
           <wp:inline distT="0" distB="0" distL="0" distR="0" wp14:anchorId="5823ADD3" wp14:editId="72678503">
@@ -2228,7 +2451,19 @@
           <w:rFonts w:ascii="Times New Roman" w:hAnsi="Times New Roman" w:cs="Times New Roman"/>
         </w:rPr>
         <w:lastRenderedPageBreak/>
-        <w:t>turns to verify the surrounded area whether there is an announcement or not. Once the seeker observer either the hider or her announcement, he can cut down the search space to a small number of cells. Then, a simple BFS is enough to catch the hider.</w:t>
+        <w:t>turns to verify the surrounded area whether there is an announcement or not. Once the seeker observe</w:t>
+      </w:r>
+      <w:r>
+        <w:rPr>
+          <w:rFonts w:ascii="Times New Roman" w:hAnsi="Times New Roman" w:cs="Times New Roman"/>
+        </w:rPr>
+        <w:t>s</w:t>
+      </w:r>
+      <w:r>
+        <w:rPr>
+          <w:rFonts w:ascii="Times New Roman" w:hAnsi="Times New Roman" w:cs="Times New Roman"/>
+        </w:rPr>
+        <w:t xml:space="preserve"> either the hider or her announcement, he can cut down the search space to a small number of cells. Then, a simple BFS is enough to catch the hider.</w:t>
       </w:r>
     </w:p>
     <w:p>
@@ -2312,6 +2547,13 @@
           <w:rFonts w:ascii="Times New Roman" w:hAnsi="Times New Roman" w:cs="Times New Roman"/>
         </w:rPr>
       </w:pPr>
+    </w:p>
+    <w:p>
+      <w:pPr>
+        <w:rPr>
+          <w:rFonts w:ascii="Times New Roman" w:hAnsi="Times New Roman" w:cs="Times New Roman"/>
+        </w:rPr>
+      </w:pPr>
       <w:r>
         <w:rPr>
           <w:rFonts w:ascii="Times New Roman" w:hAnsi="Times New Roman" w:cs="Times New Roman"/>
@@ -2335,6 +2577,64 @@
         <w:rPr>
           <w:rFonts w:ascii="Times New Roman" w:hAnsi="Times New Roman" w:cs="Times New Roman"/>
         </w:rPr>
+        <w:t>Level 3 is an extended version of level 2. Given the hiders the ability to move, the seeker need to refresh the visited map everytime he found a hider. The reason is that a hider might move to the cell that he has visited while he is finding for other hiders.</w:t>
+      </w:r>
+    </w:p>
+    <w:p>
+      <w:pPr>
+        <w:rPr>
+          <w:rFonts w:ascii="Times New Roman" w:hAnsi="Times New Roman" w:cs="Times New Roman"/>
+        </w:rPr>
+      </w:pPr>
+      <w:r>
+        <w:rPr>
+          <w:rFonts w:ascii="Times New Roman" w:hAnsi="Times New Roman" w:cs="Times New Roman"/>
+        </w:rPr>
+        <w:t xml:space="preserve">On the hiders viewpoint, we allow them to know to initial position of the seeker. Combining with the knowledge of the map, they can calculate the shortest path from the seeker initial position to their current positions. Then based on that distance, we let the hiders stay for </w:t>
+      </w:r>
+      <w:r>
+        <w:rPr>
+          <w:rFonts w:ascii="Times New Roman" w:hAnsi="Times New Roman" w:cs="Times New Roman"/>
+        </w:rPr>
+        <w:t xml:space="preserve">a short period of time, until just right before the seeker see them. At that time, they begin to move to other position. </w:t>
+      </w:r>
+    </w:p>
+    <w:p>
+      <w:pPr>
+        <w:rPr>
+          <w:rFonts w:ascii="Times New Roman" w:hAnsi="Times New Roman" w:cs="Times New Roman"/>
+        </w:rPr>
+      </w:pPr>
+      <w:r>
+        <w:rPr>
+          <w:rFonts w:ascii="Times New Roman" w:hAnsi="Times New Roman" w:cs="Times New Roman"/>
+        </w:rPr>
+        <w:t>The heuristic value that we use for the hider is a combination of number of non-empty adjacent cells, the Manhattan distance to the current hider location, the Manhattan distance to the current seeker location (in case they can see the seeker – the game turns to a chasing game), and the number of steps from the seeker initial position (using pre-calculated BFS map).</w:t>
+      </w:r>
+    </w:p>
+    <w:p>
+      <w:pPr>
+        <w:rPr>
+          <w:rFonts w:ascii="Times New Roman" w:hAnsi="Times New Roman" w:cs="Times New Roman"/>
+        </w:rPr>
+      </w:pPr>
+      <w:r>
+        <w:rPr>
+          <w:rFonts w:ascii="Times New Roman" w:hAnsi="Times New Roman" w:cs="Times New Roman"/>
+        </w:rPr>
+        <w:t>To make sure that the chasing game will end, we implement a special rule. When the seeker is saw by a hider, that hider is slown down. It means that they only move one in two consecutive turns. At this level, hiders can only move to decrease the point of seeker. Therefore, we do not use complicated heuristic or heavy memory use to keep track of possible candidates of the seeker next move.</w:t>
+      </w:r>
+    </w:p>
+    <w:p>
+      <w:pPr>
+        <w:rPr>
+          <w:rFonts w:ascii="Times New Roman" w:hAnsi="Times New Roman" w:cs="Times New Roman"/>
+        </w:rPr>
+      </w:pPr>
+      <w:r>
+        <w:rPr>
+          <w:rFonts w:ascii="Times New Roman" w:hAnsi="Times New Roman" w:cs="Times New Roman"/>
+        </w:rPr>
         <w:t>5</w:t>
       </w:r>
       <w:r>
@@ -2406,6 +2706,7 @@
         <w:rPr>
           <w:rFonts w:ascii="Times New Roman" w:hAnsi="Times New Roman" w:cs="Times New Roman"/>
         </w:rPr>
+        <w:lastRenderedPageBreak/>
         <w:t>6.4. Level 4</w:t>
       </w:r>
     </w:p>

</xml_diff>